<commit_message>
Fix typo; clarify return value
</commit_message>
<xml_diff>
--- a/curriculum/Unit4/WS 4.2.docx
+++ b/curriculum/Unit4/WS 4.2.docx
@@ -1,6 +1,6 @@
 
 <file path=word/document.xml><?xml version="1.0" encoding="utf-8"?>
-<w:document xmlns:wpc="http://schemas.microsoft.com/office/word/2010/wordprocessingCanvas" xmlns:mo="http://schemas.microsoft.com/office/mac/office/2008/main" xmlns:mc="http://schemas.openxmlformats.org/markup-compatibility/2006" xmlns:mv="urn:schemas-microsoft-com:mac:vml" xmlns:o="urn:schemas-microsoft-com:office:office" xmlns:r="http://schemas.openxmlformats.org/officeDocument/2006/relationships" xmlns:m="http://schemas.openxmlformats.org/officeDocument/2006/math" xmlns:v="urn:schemas-microsoft-com:vml" xmlns:wp14="http://schemas.microsoft.com/office/word/2010/wordprocessingDrawing" xmlns:wp="http://schemas.openxmlformats.org/drawingml/2006/wordprocessingDrawing" xmlns:w10="urn:schemas-microsoft-com:office:word" xmlns:w="http://schemas.openxmlformats.org/wordprocessingml/2006/main" xmlns:w14="http://schemas.microsoft.com/office/word/2010/wordml" xmlns:wpg="http://schemas.microsoft.com/office/word/2010/wordprocessingGroup" xmlns:wpi="http://schemas.microsoft.com/office/word/2010/wordprocessingInk" xmlns:wne="http://schemas.microsoft.com/office/word/2006/wordml" xmlns:wps="http://schemas.microsoft.com/office/word/2010/wordprocessingShape" mc:Ignorable="w14 wp14">
+<w:document xmlns:wpc="http://schemas.microsoft.com/office/word/2010/wordprocessingCanvas" xmlns:cx="http://schemas.microsoft.com/office/drawing/2014/chartex" xmlns:cx1="http://schemas.microsoft.com/office/drawing/2015/9/8/chartex" xmlns:cx2="http://schemas.microsoft.com/office/drawing/2015/10/21/chartex" xmlns:cx3="http://schemas.microsoft.com/office/drawing/2016/5/9/chartex" xmlns:cx4="http://schemas.microsoft.com/office/drawing/2016/5/10/chartex" xmlns:cx5="http://schemas.microsoft.com/office/drawing/2016/5/11/chartex" xmlns:cx6="http://schemas.microsoft.com/office/drawing/2016/5/12/chartex" xmlns:cx7="http://schemas.microsoft.com/office/drawing/2016/5/13/chartex" xmlns:cx8="http://schemas.microsoft.com/office/drawing/2016/5/14/chartex" xmlns:mc="http://schemas.openxmlformats.org/markup-compatibility/2006" xmlns:aink="http://schemas.microsoft.com/office/drawing/2016/ink" xmlns:am3d="http://schemas.microsoft.com/office/drawing/2017/model3d" xmlns:o="urn:schemas-microsoft-com:office:office" xmlns:r="http://schemas.openxmlformats.org/officeDocument/2006/relationships" xmlns:m="http://schemas.openxmlformats.org/officeDocument/2006/math" xmlns:v="urn:schemas-microsoft-com:vml" xmlns:wp14="http://schemas.microsoft.com/office/word/2010/wordprocessingDrawing" xmlns:wp="http://schemas.openxmlformats.org/drawingml/2006/wordprocessingDrawing" xmlns:w10="urn:schemas-microsoft-com:office:word" xmlns:w="http://schemas.openxmlformats.org/wordprocessingml/2006/main" xmlns:w14="http://schemas.microsoft.com/office/word/2010/wordml" xmlns:w15="http://schemas.microsoft.com/office/word/2012/wordml" xmlns:w16cid="http://schemas.microsoft.com/office/word/2016/wordml/cid" xmlns:w16se="http://schemas.microsoft.com/office/word/2015/wordml/symex" xmlns:wpg="http://schemas.microsoft.com/office/word/2010/wordprocessingGroup" xmlns:wpi="http://schemas.microsoft.com/office/word/2010/wordprocessingInk" xmlns:wne="http://schemas.microsoft.com/office/word/2006/wordml" xmlns:wps="http://schemas.microsoft.com/office/word/2010/wordprocessingShape" mc:Ignorable="w14 w15 w16se w16cid wp14">
   <w:body>
     <w:p>
       <w:pPr>
@@ -232,265 +232,92 @@
         </w:rPr>
         <w:tab/>
       </w:r>
-      <w:proofErr w:type="gramStart"/>
-      <w:r>
-        <w:rPr>
-          <w:rFonts w:ascii="Courier New" w:hAnsi="Courier New" w:cs="Courier New"/>
-        </w:rPr>
-        <w:t>public</w:t>
-      </w:r>
-      <w:proofErr w:type="gramEnd"/>
-      <w:r>
-        <w:rPr>
-          <w:rFonts w:ascii="Courier New" w:hAnsi="Courier New" w:cs="Courier New"/>
-        </w:rPr>
-        <w:t xml:space="preserve"> class </w:t>
-      </w:r>
-      <w:proofErr w:type="spellStart"/>
-      <w:r>
-        <w:rPr>
-          <w:rFonts w:ascii="Courier New" w:hAnsi="Courier New" w:cs="Courier New"/>
-        </w:rPr>
-        <w:t>MyMoney</w:t>
-      </w:r>
-      <w:proofErr w:type="spellEnd"/>
-      <w:r>
-        <w:rPr>
-          <w:rFonts w:ascii="Courier New" w:hAnsi="Courier New" w:cs="Courier New"/>
-        </w:rPr>
-        <w:t>{</w:t>
-      </w:r>
-    </w:p>
-    <w:p>
-      <w:pPr>
-        <w:ind w:left="-720" w:right="-720"/>
-        <w:rPr>
-          <w:rFonts w:ascii="Courier New" w:hAnsi="Courier New" w:cs="Courier New"/>
-        </w:rPr>
-      </w:pPr>
-      <w:r>
-        <w:rPr>
-          <w:rFonts w:ascii="Courier New" w:hAnsi="Courier New" w:cs="Courier New"/>
-        </w:rPr>
-        <w:tab/>
-      </w:r>
-      <w:r>
-        <w:rPr>
-          <w:rFonts w:ascii="Courier New" w:hAnsi="Courier New" w:cs="Courier New"/>
-        </w:rPr>
-        <w:tab/>
-      </w:r>
-      <w:proofErr w:type="gramStart"/>
-      <w:r>
-        <w:rPr>
-          <w:rFonts w:ascii="Courier New" w:hAnsi="Courier New" w:cs="Courier New"/>
-        </w:rPr>
-        <w:t>public</w:t>
-      </w:r>
-      <w:proofErr w:type="gramEnd"/>
-      <w:r>
-        <w:rPr>
-          <w:rFonts w:ascii="Courier New" w:hAnsi="Courier New" w:cs="Courier New"/>
-        </w:rPr>
-        <w:t xml:space="preserve"> static void </w:t>
-      </w:r>
-      <w:proofErr w:type="spellStart"/>
-      <w:r>
-        <w:rPr>
-          <w:rFonts w:ascii="Courier New" w:hAnsi="Courier New" w:cs="Courier New"/>
-        </w:rPr>
-        <w:t>doubleMyMoney</w:t>
-      </w:r>
-      <w:proofErr w:type="spellEnd"/>
-      <w:r>
-        <w:rPr>
-          <w:rFonts w:ascii="Courier New" w:hAnsi="Courier New" w:cs="Courier New"/>
-        </w:rPr>
-        <w:t>(</w:t>
-      </w:r>
-      <w:proofErr w:type="spellStart"/>
-      <w:r>
-        <w:rPr>
-          <w:rFonts w:ascii="Courier New" w:hAnsi="Courier New" w:cs="Courier New"/>
-        </w:rPr>
-        <w:t>int</w:t>
-      </w:r>
-      <w:proofErr w:type="spellEnd"/>
-      <w:r>
-        <w:rPr>
-          <w:rFonts w:ascii="Courier New" w:hAnsi="Courier New" w:cs="Courier New"/>
-        </w:rPr>
-        <w:t>[]m){</w:t>
-      </w:r>
-    </w:p>
-    <w:p>
-      <w:pPr>
-        <w:ind w:left="-720" w:right="-720"/>
-        <w:rPr>
-          <w:rFonts w:ascii="Courier New" w:hAnsi="Courier New" w:cs="Courier New"/>
-        </w:rPr>
-      </w:pPr>
-      <w:r>
-        <w:rPr>
-          <w:rFonts w:ascii="Courier New" w:hAnsi="Courier New" w:cs="Courier New"/>
-        </w:rPr>
-        <w:tab/>
-      </w:r>
-      <w:r>
-        <w:rPr>
-          <w:rFonts w:ascii="Courier New" w:hAnsi="Courier New" w:cs="Courier New"/>
-        </w:rPr>
-        <w:tab/>
-      </w:r>
-      <w:r>
-        <w:rPr>
-          <w:rFonts w:ascii="Courier New" w:hAnsi="Courier New" w:cs="Courier New"/>
-        </w:rPr>
-        <w:tab/>
-      </w:r>
-      <w:proofErr w:type="gramStart"/>
-      <w:r>
-        <w:rPr>
-          <w:rFonts w:ascii="Courier New" w:hAnsi="Courier New" w:cs="Courier New"/>
-        </w:rPr>
-        <w:t>for</w:t>
-      </w:r>
-      <w:proofErr w:type="gramEnd"/>
-      <w:r>
-        <w:rPr>
-          <w:rFonts w:ascii="Courier New" w:hAnsi="Courier New" w:cs="Courier New"/>
-        </w:rPr>
-        <w:t>(</w:t>
-      </w:r>
-      <w:proofErr w:type="spellStart"/>
-      <w:r>
-        <w:rPr>
-          <w:rFonts w:ascii="Courier New" w:hAnsi="Courier New" w:cs="Courier New"/>
-        </w:rPr>
-        <w:t>int</w:t>
-      </w:r>
-      <w:proofErr w:type="spellEnd"/>
-      <w:r>
-        <w:rPr>
-          <w:rFonts w:ascii="Courier New" w:hAnsi="Courier New" w:cs="Courier New"/>
-        </w:rPr>
-        <w:t xml:space="preserve"> </w:t>
-      </w:r>
-      <w:proofErr w:type="spellStart"/>
-      <w:r>
-        <w:rPr>
-          <w:rFonts w:ascii="Courier New" w:hAnsi="Courier New" w:cs="Courier New"/>
-        </w:rPr>
-        <w:t>i</w:t>
-      </w:r>
-      <w:proofErr w:type="spellEnd"/>
-      <w:r>
-        <w:rPr>
-          <w:rFonts w:ascii="Courier New" w:hAnsi="Courier New" w:cs="Courier New"/>
-        </w:rPr>
-        <w:t xml:space="preserve"> = 0; </w:t>
-      </w:r>
-      <w:proofErr w:type="spellStart"/>
-      <w:r>
-        <w:rPr>
-          <w:rFonts w:ascii="Courier New" w:hAnsi="Courier New" w:cs="Courier New"/>
-        </w:rPr>
-        <w:t>i</w:t>
-      </w:r>
-      <w:proofErr w:type="spellEnd"/>
-      <w:r>
-        <w:rPr>
-          <w:rFonts w:ascii="Courier New" w:hAnsi="Courier New" w:cs="Courier New"/>
-        </w:rPr>
-        <w:t xml:space="preserve"> &lt; </w:t>
-      </w:r>
-      <w:proofErr w:type="spellStart"/>
-      <w:r>
-        <w:rPr>
-          <w:rFonts w:ascii="Courier New" w:hAnsi="Courier New" w:cs="Courier New"/>
-        </w:rPr>
-        <w:t>m.length</w:t>
-      </w:r>
-      <w:proofErr w:type="spellEnd"/>
-      <w:r>
-        <w:rPr>
-          <w:rFonts w:ascii="Courier New" w:hAnsi="Courier New" w:cs="Courier New"/>
-        </w:rPr>
-        <w:t xml:space="preserve">; </w:t>
-      </w:r>
-      <w:proofErr w:type="spellStart"/>
-      <w:r>
-        <w:rPr>
-          <w:rFonts w:ascii="Courier New" w:hAnsi="Courier New" w:cs="Courier New"/>
-        </w:rPr>
-        <w:t>i</w:t>
-      </w:r>
-      <w:proofErr w:type="spellEnd"/>
-      <w:r>
-        <w:rPr>
-          <w:rFonts w:ascii="Courier New" w:hAnsi="Courier New" w:cs="Courier New"/>
-        </w:rPr>
-        <w:t>++){</w:t>
-      </w:r>
-    </w:p>
-    <w:p>
-      <w:pPr>
-        <w:ind w:left="-720" w:right="-720"/>
-        <w:rPr>
-          <w:rFonts w:ascii="Courier New" w:hAnsi="Courier New" w:cs="Courier New"/>
-        </w:rPr>
-      </w:pPr>
-      <w:r>
-        <w:rPr>
-          <w:rFonts w:ascii="Courier New" w:hAnsi="Courier New" w:cs="Courier New"/>
-        </w:rPr>
-        <w:tab/>
-      </w:r>
-      <w:r>
-        <w:rPr>
-          <w:rFonts w:ascii="Courier New" w:hAnsi="Courier New" w:cs="Courier New"/>
-        </w:rPr>
-        <w:tab/>
-      </w:r>
-      <w:r>
-        <w:rPr>
-          <w:rFonts w:ascii="Courier New" w:hAnsi="Courier New" w:cs="Courier New"/>
-        </w:rPr>
-        <w:tab/>
-      </w:r>
-      <w:r>
-        <w:rPr>
-          <w:rFonts w:ascii="Courier New" w:hAnsi="Courier New" w:cs="Courier New"/>
-        </w:rPr>
-        <w:tab/>
-      </w:r>
-      <w:proofErr w:type="gramStart"/>
-      <w:r>
-        <w:rPr>
-          <w:rFonts w:ascii="Courier New" w:hAnsi="Courier New" w:cs="Courier New"/>
-        </w:rPr>
-        <w:t>m</w:t>
-      </w:r>
-      <w:proofErr w:type="gramEnd"/>
-      <w:r>
-        <w:rPr>
-          <w:rFonts w:ascii="Courier New" w:hAnsi="Courier New" w:cs="Courier New"/>
-        </w:rPr>
-        <w:t>[</w:t>
-      </w:r>
-      <w:proofErr w:type="spellStart"/>
-      <w:r>
-        <w:rPr>
-          <w:rFonts w:ascii="Courier New" w:hAnsi="Courier New" w:cs="Courier New"/>
-        </w:rPr>
-        <w:t>i</w:t>
-      </w:r>
-      <w:proofErr w:type="spellEnd"/>
-      <w:r>
-        <w:rPr>
-          <w:rFonts w:ascii="Courier New" w:hAnsi="Courier New" w:cs="Courier New"/>
-        </w:rPr>
-        <w:t>]*= 2;</w:t>
+      <w:r>
+        <w:rPr>
+          <w:rFonts w:ascii="Courier New" w:hAnsi="Courier New" w:cs="Courier New"/>
+        </w:rPr>
+        <w:t>public class MyMoney{</w:t>
+      </w:r>
+    </w:p>
+    <w:p>
+      <w:pPr>
+        <w:ind w:left="-720" w:right="-720"/>
+        <w:rPr>
+          <w:rFonts w:ascii="Courier New" w:hAnsi="Courier New" w:cs="Courier New"/>
+        </w:rPr>
+      </w:pPr>
+      <w:r>
+        <w:rPr>
+          <w:rFonts w:ascii="Courier New" w:hAnsi="Courier New" w:cs="Courier New"/>
+        </w:rPr>
+        <w:tab/>
+      </w:r>
+      <w:r>
+        <w:rPr>
+          <w:rFonts w:ascii="Courier New" w:hAnsi="Courier New" w:cs="Courier New"/>
+        </w:rPr>
+        <w:tab/>
+        <w:t>public static void doubleMyMoney(int[]m){</w:t>
+      </w:r>
+    </w:p>
+    <w:p>
+      <w:pPr>
+        <w:ind w:left="-720" w:right="-720"/>
+        <w:rPr>
+          <w:rFonts w:ascii="Courier New" w:hAnsi="Courier New" w:cs="Courier New"/>
+        </w:rPr>
+      </w:pPr>
+      <w:r>
+        <w:rPr>
+          <w:rFonts w:ascii="Courier New" w:hAnsi="Courier New" w:cs="Courier New"/>
+        </w:rPr>
+        <w:tab/>
+      </w:r>
+      <w:r>
+        <w:rPr>
+          <w:rFonts w:ascii="Courier New" w:hAnsi="Courier New" w:cs="Courier New"/>
+        </w:rPr>
+        <w:tab/>
+      </w:r>
+      <w:r>
+        <w:rPr>
+          <w:rFonts w:ascii="Courier New" w:hAnsi="Courier New" w:cs="Courier New"/>
+        </w:rPr>
+        <w:tab/>
+        <w:t>for(int i = 0; i &lt; m.length; i++){</w:t>
+      </w:r>
+    </w:p>
+    <w:p>
+      <w:pPr>
+        <w:ind w:left="-720" w:right="-720"/>
+        <w:rPr>
+          <w:rFonts w:ascii="Courier New" w:hAnsi="Courier New" w:cs="Courier New"/>
+        </w:rPr>
+      </w:pPr>
+      <w:r>
+        <w:rPr>
+          <w:rFonts w:ascii="Courier New" w:hAnsi="Courier New" w:cs="Courier New"/>
+        </w:rPr>
+        <w:tab/>
+      </w:r>
+      <w:r>
+        <w:rPr>
+          <w:rFonts w:ascii="Courier New" w:hAnsi="Courier New" w:cs="Courier New"/>
+        </w:rPr>
+        <w:tab/>
+      </w:r>
+      <w:r>
+        <w:rPr>
+          <w:rFonts w:ascii="Courier New" w:hAnsi="Courier New" w:cs="Courier New"/>
+        </w:rPr>
+        <w:tab/>
+      </w:r>
+      <w:r>
+        <w:rPr>
+          <w:rFonts w:ascii="Courier New" w:hAnsi="Courier New" w:cs="Courier New"/>
+        </w:rPr>
+        <w:tab/>
+        <w:t>m[i]*= 2;</w:t>
       </w:r>
     </w:p>
     <w:p>
@@ -559,226 +386,121 @@
           <w:rFonts w:ascii="Courier New" w:hAnsi="Courier New" w:cs="Courier New"/>
         </w:rPr>
         <w:tab/>
-      </w:r>
-      <w:proofErr w:type="gramStart"/>
-      <w:r>
-        <w:rPr>
-          <w:rFonts w:ascii="Courier New" w:hAnsi="Courier New" w:cs="Courier New"/>
-        </w:rPr>
-        <w:t>public</w:t>
-      </w:r>
-      <w:proofErr w:type="gramEnd"/>
-      <w:r>
-        <w:rPr>
-          <w:rFonts w:ascii="Courier New" w:hAnsi="Courier New" w:cs="Courier New"/>
-        </w:rPr>
-        <w:t xml:space="preserve"> static void main(String [] </w:t>
-      </w:r>
-      <w:proofErr w:type="spellStart"/>
-      <w:r>
-        <w:rPr>
-          <w:rFonts w:ascii="Courier New" w:hAnsi="Courier New" w:cs="Courier New"/>
-        </w:rPr>
-        <w:t>args</w:t>
-      </w:r>
-      <w:proofErr w:type="spellEnd"/>
-      <w:r>
-        <w:rPr>
-          <w:rFonts w:ascii="Courier New" w:hAnsi="Courier New" w:cs="Courier New"/>
-        </w:rPr>
-        <w:t>){</w:t>
-      </w:r>
-    </w:p>
-    <w:p>
-      <w:pPr>
-        <w:ind w:left="-720" w:right="-720"/>
-        <w:rPr>
-          <w:rFonts w:ascii="Courier New" w:hAnsi="Courier New" w:cs="Courier New"/>
-        </w:rPr>
-      </w:pPr>
-      <w:r>
-        <w:rPr>
-          <w:rFonts w:ascii="Courier New" w:hAnsi="Courier New" w:cs="Courier New"/>
-        </w:rPr>
-        <w:tab/>
-      </w:r>
-      <w:r>
-        <w:rPr>
-          <w:rFonts w:ascii="Courier New" w:hAnsi="Courier New" w:cs="Courier New"/>
-        </w:rPr>
-        <w:tab/>
-      </w:r>
-      <w:r>
-        <w:rPr>
-          <w:rFonts w:ascii="Courier New" w:hAnsi="Courier New" w:cs="Courier New"/>
-        </w:rPr>
-        <w:tab/>
-      </w:r>
-      <w:proofErr w:type="spellStart"/>
-      <w:proofErr w:type="gramStart"/>
-      <w:r>
-        <w:rPr>
-          <w:rFonts w:ascii="Courier New" w:hAnsi="Courier New" w:cs="Courier New"/>
-        </w:rPr>
-        <w:t>int</w:t>
-      </w:r>
-      <w:proofErr w:type="spellEnd"/>
-      <w:proofErr w:type="gramEnd"/>
-      <w:r>
-        <w:rPr>
-          <w:rFonts w:ascii="Courier New" w:hAnsi="Courier New" w:cs="Courier New"/>
-        </w:rPr>
-        <w:t>[]money = {7, 3, 1100, 49};</w:t>
-      </w:r>
-    </w:p>
-    <w:p>
-      <w:pPr>
-        <w:ind w:left="-720" w:right="-720"/>
-        <w:rPr>
-          <w:rFonts w:ascii="Courier New" w:hAnsi="Courier New" w:cs="Courier New"/>
-        </w:rPr>
-      </w:pPr>
-      <w:r>
-        <w:rPr>
-          <w:rFonts w:ascii="Courier New" w:hAnsi="Courier New" w:cs="Courier New"/>
-        </w:rPr>
-        <w:tab/>
-      </w:r>
-      <w:r>
-        <w:rPr>
-          <w:rFonts w:ascii="Courier New" w:hAnsi="Courier New" w:cs="Courier New"/>
-        </w:rPr>
-        <w:tab/>
-      </w:r>
-      <w:r>
-        <w:rPr>
-          <w:rFonts w:ascii="Courier New" w:hAnsi="Courier New" w:cs="Courier New"/>
-        </w:rPr>
-        <w:tab/>
-      </w:r>
-      <w:proofErr w:type="spellStart"/>
-      <w:proofErr w:type="gramStart"/>
-      <w:r>
-        <w:rPr>
-          <w:rFonts w:ascii="Courier New" w:hAnsi="Courier New" w:cs="Courier New"/>
-        </w:rPr>
-        <w:t>doubleMyMoney</w:t>
-      </w:r>
-      <w:proofErr w:type="spellEnd"/>
-      <w:proofErr w:type="gramEnd"/>
-      <w:r>
-        <w:rPr>
-          <w:rFonts w:ascii="Courier New" w:hAnsi="Courier New" w:cs="Courier New"/>
-        </w:rPr>
-        <w:t>(money);</w:t>
-      </w:r>
-    </w:p>
-    <w:p>
-      <w:pPr>
-        <w:ind w:left="-720" w:right="-720"/>
-        <w:rPr>
-          <w:rFonts w:ascii="Courier New" w:hAnsi="Courier New" w:cs="Courier New"/>
-        </w:rPr>
-      </w:pPr>
-      <w:r>
-        <w:rPr>
-          <w:rFonts w:ascii="Courier New" w:hAnsi="Courier New" w:cs="Courier New"/>
-        </w:rPr>
-        <w:tab/>
-      </w:r>
-      <w:r>
-        <w:rPr>
-          <w:rFonts w:ascii="Courier New" w:hAnsi="Courier New" w:cs="Courier New"/>
-        </w:rPr>
-        <w:tab/>
-      </w:r>
-      <w:r>
-        <w:rPr>
-          <w:rFonts w:ascii="Courier New" w:hAnsi="Courier New" w:cs="Courier New"/>
-        </w:rPr>
-        <w:tab/>
-      </w:r>
-      <w:proofErr w:type="gramStart"/>
-      <w:r>
-        <w:rPr>
-          <w:rFonts w:ascii="Courier New" w:hAnsi="Courier New" w:cs="Courier New"/>
-        </w:rPr>
-        <w:t>for</w:t>
-      </w:r>
-      <w:proofErr w:type="gramEnd"/>
-      <w:r>
-        <w:rPr>
-          <w:rFonts w:ascii="Courier New" w:hAnsi="Courier New" w:cs="Courier New"/>
-        </w:rPr>
-        <w:t>(</w:t>
-      </w:r>
-      <w:proofErr w:type="spellStart"/>
-      <w:r>
-        <w:rPr>
-          <w:rFonts w:ascii="Courier New" w:hAnsi="Courier New" w:cs="Courier New"/>
-        </w:rPr>
-        <w:t>int</w:t>
-      </w:r>
-      <w:proofErr w:type="spellEnd"/>
-      <w:r>
-        <w:rPr>
-          <w:rFonts w:ascii="Courier New" w:hAnsi="Courier New" w:cs="Courier New"/>
-        </w:rPr>
-        <w:t xml:space="preserve"> x : money){</w:t>
-      </w:r>
-    </w:p>
-    <w:p>
-      <w:pPr>
-        <w:ind w:left="-720" w:right="-720"/>
-        <w:rPr>
-          <w:rFonts w:ascii="Courier New" w:hAnsi="Courier New" w:cs="Courier New"/>
-        </w:rPr>
-      </w:pPr>
-      <w:r>
-        <w:rPr>
-          <w:rFonts w:ascii="Courier New" w:hAnsi="Courier New" w:cs="Courier New"/>
-        </w:rPr>
-        <w:tab/>
-      </w:r>
-      <w:r>
-        <w:rPr>
-          <w:rFonts w:ascii="Courier New" w:hAnsi="Courier New" w:cs="Courier New"/>
-        </w:rPr>
-        <w:tab/>
-      </w:r>
-      <w:r>
-        <w:rPr>
-          <w:rFonts w:ascii="Courier New" w:hAnsi="Courier New" w:cs="Courier New"/>
-        </w:rPr>
-        <w:tab/>
-      </w:r>
-      <w:r>
-        <w:rPr>
-          <w:rFonts w:ascii="Courier New" w:hAnsi="Courier New" w:cs="Courier New"/>
-        </w:rPr>
-        <w:tab/>
-      </w:r>
-      <w:proofErr w:type="spellStart"/>
-      <w:proofErr w:type="gramStart"/>
-      <w:r>
-        <w:rPr>
-          <w:rFonts w:ascii="Courier New" w:hAnsi="Courier New" w:cs="Courier New"/>
-        </w:rPr>
-        <w:t>System.out.println</w:t>
-      </w:r>
-      <w:proofErr w:type="spellEnd"/>
-      <w:r>
-        <w:rPr>
-          <w:rFonts w:ascii="Courier New" w:hAnsi="Courier New" w:cs="Courier New"/>
-        </w:rPr>
-        <w:t>(</w:t>
-      </w:r>
-      <w:proofErr w:type="gramEnd"/>
-      <w:r>
-        <w:rPr>
-          <w:rFonts w:ascii="Courier New" w:hAnsi="Courier New" w:cs="Courier New"/>
-        </w:rPr>
-        <w:t>x);</w:t>
+        <w:t>public static void main(String [] args){</w:t>
+      </w:r>
+    </w:p>
+    <w:p>
+      <w:pPr>
+        <w:ind w:left="-720" w:right="-720"/>
+        <w:rPr>
+          <w:rFonts w:ascii="Courier New" w:hAnsi="Courier New" w:cs="Courier New"/>
+        </w:rPr>
+      </w:pPr>
+      <w:r>
+        <w:rPr>
+          <w:rFonts w:ascii="Courier New" w:hAnsi="Courier New" w:cs="Courier New"/>
+        </w:rPr>
+        <w:tab/>
+      </w:r>
+      <w:r>
+        <w:rPr>
+          <w:rFonts w:ascii="Courier New" w:hAnsi="Courier New" w:cs="Courier New"/>
+        </w:rPr>
+        <w:tab/>
+      </w:r>
+      <w:r>
+        <w:rPr>
+          <w:rFonts w:ascii="Courier New" w:hAnsi="Courier New" w:cs="Courier New"/>
+        </w:rPr>
+        <w:tab/>
+        <w:t>int[]money = {7, 3, 1100, 49};</w:t>
+      </w:r>
+    </w:p>
+    <w:p>
+      <w:pPr>
+        <w:ind w:left="-720" w:right="-720"/>
+        <w:rPr>
+          <w:rFonts w:ascii="Courier New" w:hAnsi="Courier New" w:cs="Courier New"/>
+        </w:rPr>
+      </w:pPr>
+      <w:r>
+        <w:rPr>
+          <w:rFonts w:ascii="Courier New" w:hAnsi="Courier New" w:cs="Courier New"/>
+        </w:rPr>
+        <w:tab/>
+      </w:r>
+      <w:r>
+        <w:rPr>
+          <w:rFonts w:ascii="Courier New" w:hAnsi="Courier New" w:cs="Courier New"/>
+        </w:rPr>
+        <w:tab/>
+      </w:r>
+      <w:r>
+        <w:rPr>
+          <w:rFonts w:ascii="Courier New" w:hAnsi="Courier New" w:cs="Courier New"/>
+        </w:rPr>
+        <w:tab/>
+        <w:t>doubleMyMoney(money);</w:t>
+      </w:r>
+    </w:p>
+    <w:p>
+      <w:pPr>
+        <w:ind w:left="-720" w:right="-720"/>
+        <w:rPr>
+          <w:rFonts w:ascii="Courier New" w:hAnsi="Courier New" w:cs="Courier New"/>
+        </w:rPr>
+      </w:pPr>
+      <w:r>
+        <w:rPr>
+          <w:rFonts w:ascii="Courier New" w:hAnsi="Courier New" w:cs="Courier New"/>
+        </w:rPr>
+        <w:tab/>
+      </w:r>
+      <w:r>
+        <w:rPr>
+          <w:rFonts w:ascii="Courier New" w:hAnsi="Courier New" w:cs="Courier New"/>
+        </w:rPr>
+        <w:tab/>
+      </w:r>
+      <w:r>
+        <w:rPr>
+          <w:rFonts w:ascii="Courier New" w:hAnsi="Courier New" w:cs="Courier New"/>
+        </w:rPr>
+        <w:tab/>
+        <w:t>for(int x : money){</w:t>
+      </w:r>
+    </w:p>
+    <w:p>
+      <w:pPr>
+        <w:ind w:left="-720" w:right="-720"/>
+        <w:rPr>
+          <w:rFonts w:ascii="Courier New" w:hAnsi="Courier New" w:cs="Courier New"/>
+        </w:rPr>
+      </w:pPr>
+      <w:r>
+        <w:rPr>
+          <w:rFonts w:ascii="Courier New" w:hAnsi="Courier New" w:cs="Courier New"/>
+        </w:rPr>
+        <w:tab/>
+      </w:r>
+      <w:r>
+        <w:rPr>
+          <w:rFonts w:ascii="Courier New" w:hAnsi="Courier New" w:cs="Courier New"/>
+        </w:rPr>
+        <w:tab/>
+      </w:r>
+      <w:r>
+        <w:rPr>
+          <w:rFonts w:ascii="Courier New" w:hAnsi="Courier New" w:cs="Courier New"/>
+        </w:rPr>
+        <w:tab/>
+      </w:r>
+      <w:r>
+        <w:rPr>
+          <w:rFonts w:ascii="Courier New" w:hAnsi="Courier New" w:cs="Courier New"/>
+        </w:rPr>
+        <w:tab/>
+        <w:t>System.out.println(x);</w:t>
       </w:r>
     </w:p>
     <w:p>
@@ -932,21 +654,7 @@
         <w:rPr>
           <w:rFonts w:ascii="Calibri Light" w:hAnsi="Calibri Light"/>
         </w:rPr>
-        <w:t xml:space="preserve">Let’s get tricky with arrays! What </w:t>
-      </w:r>
-      <w:proofErr w:type="gramStart"/>
-      <w:r>
-        <w:rPr>
-          <w:rFonts w:ascii="Calibri Light" w:hAnsi="Calibri Light"/>
-        </w:rPr>
-        <w:t>elements does</w:t>
-      </w:r>
-      <w:proofErr w:type="gramEnd"/>
-      <w:r>
-        <w:rPr>
-          <w:rFonts w:ascii="Calibri Light" w:hAnsi="Calibri Light"/>
-        </w:rPr>
-        <w:t xml:space="preserve"> the array numbers contain after the following code is executed?</w:t>
+        <w:t>Let’s get tricky with arrays! What elements does the array numbers contain after the following code is executed?</w:t>
       </w:r>
     </w:p>
     <w:p>
@@ -973,123 +681,55 @@
           <w:rFonts w:ascii="Courier New" w:hAnsi="Courier New" w:cs="Courier New"/>
         </w:rPr>
         <w:tab/>
-      </w:r>
-      <w:proofErr w:type="spellStart"/>
-      <w:proofErr w:type="gramStart"/>
-      <w:r>
-        <w:rPr>
-          <w:rFonts w:ascii="Courier New" w:hAnsi="Courier New" w:cs="Courier New"/>
-        </w:rPr>
-        <w:t>int</w:t>
-      </w:r>
-      <w:proofErr w:type="spellEnd"/>
-      <w:proofErr w:type="gramEnd"/>
-      <w:r>
-        <w:rPr>
-          <w:rFonts w:ascii="Courier New" w:hAnsi="Courier New" w:cs="Courier New"/>
-        </w:rPr>
-        <w:t xml:space="preserve">[] numbers = new </w:t>
-      </w:r>
-      <w:proofErr w:type="spellStart"/>
-      <w:r>
-        <w:rPr>
-          <w:rFonts w:ascii="Courier New" w:hAnsi="Courier New" w:cs="Courier New"/>
-        </w:rPr>
-        <w:t>int</w:t>
-      </w:r>
-      <w:proofErr w:type="spellEnd"/>
-      <w:r>
-        <w:rPr>
-          <w:rFonts w:ascii="Courier New" w:hAnsi="Courier New" w:cs="Courier New"/>
-        </w:rPr>
-        <w:t>[8];</w:t>
-      </w:r>
-    </w:p>
-    <w:p>
-      <w:pPr>
-        <w:ind w:left="-720" w:right="-720"/>
-        <w:jc w:val="both"/>
-        <w:rPr>
-          <w:rFonts w:ascii="Courier New" w:hAnsi="Courier New" w:cs="Courier New"/>
-        </w:rPr>
-      </w:pPr>
-      <w:r>
-        <w:rPr>
-          <w:rFonts w:ascii="Courier New" w:hAnsi="Courier New" w:cs="Courier New"/>
-        </w:rPr>
-        <w:tab/>
-      </w:r>
-      <w:proofErr w:type="gramStart"/>
-      <w:r>
-        <w:rPr>
-          <w:rFonts w:ascii="Courier New" w:hAnsi="Courier New" w:cs="Courier New"/>
-        </w:rPr>
-        <w:t>numbers</w:t>
-      </w:r>
-      <w:proofErr w:type="gramEnd"/>
-      <w:r>
-        <w:rPr>
-          <w:rFonts w:ascii="Courier New" w:hAnsi="Courier New" w:cs="Courier New"/>
-        </w:rPr>
-        <w:t>[1] = 4;</w:t>
-      </w:r>
-    </w:p>
-    <w:p>
-      <w:pPr>
-        <w:ind w:left="-720" w:right="-720"/>
-        <w:jc w:val="both"/>
-        <w:rPr>
-          <w:rFonts w:ascii="Courier New" w:hAnsi="Courier New" w:cs="Courier New"/>
-        </w:rPr>
-      </w:pPr>
-      <w:r>
-        <w:rPr>
-          <w:rFonts w:ascii="Courier New" w:hAnsi="Courier New" w:cs="Courier New"/>
-        </w:rPr>
-        <w:tab/>
-      </w:r>
-      <w:proofErr w:type="gramStart"/>
-      <w:r>
-        <w:rPr>
-          <w:rFonts w:ascii="Courier New" w:hAnsi="Courier New" w:cs="Courier New"/>
-        </w:rPr>
-        <w:t>numbers</w:t>
-      </w:r>
-      <w:proofErr w:type="gramEnd"/>
-      <w:r>
-        <w:rPr>
-          <w:rFonts w:ascii="Courier New" w:hAnsi="Courier New" w:cs="Courier New"/>
-        </w:rPr>
-        <w:t>[2] = 99;</w:t>
-      </w:r>
-    </w:p>
-    <w:p>
-      <w:pPr>
-        <w:ind w:left="-720" w:right="-720"/>
-        <w:jc w:val="both"/>
-        <w:rPr>
-          <w:rFonts w:ascii="Courier New" w:hAnsi="Courier New" w:cs="Courier New"/>
-        </w:rPr>
-      </w:pPr>
-      <w:r>
-        <w:rPr>
-          <w:rFonts w:ascii="Courier New" w:hAnsi="Courier New" w:cs="Courier New"/>
-        </w:rPr>
-        <w:tab/>
-      </w:r>
-      <w:proofErr w:type="gramStart"/>
-      <w:r>
-        <w:rPr>
-          <w:rFonts w:ascii="Courier New" w:hAnsi="Courier New" w:cs="Courier New"/>
-        </w:rPr>
-        <w:t>numbers</w:t>
-      </w:r>
-      <w:proofErr w:type="gramEnd"/>
-      <w:r>
-        <w:rPr>
-          <w:rFonts w:ascii="Courier New" w:hAnsi="Courier New" w:cs="Courier New"/>
-        </w:rPr>
-        <w:t>[3] = 2;</w:t>
+        <w:t>int[] numbers = new int[8];</w:t>
+      </w:r>
+    </w:p>
+    <w:p>
+      <w:pPr>
+        <w:ind w:left="-720" w:right="-720"/>
+        <w:jc w:val="both"/>
+        <w:rPr>
+          <w:rFonts w:ascii="Courier New" w:hAnsi="Courier New" w:cs="Courier New"/>
+        </w:rPr>
+      </w:pPr>
+      <w:r>
+        <w:rPr>
+          <w:rFonts w:ascii="Courier New" w:hAnsi="Courier New" w:cs="Courier New"/>
+        </w:rPr>
+        <w:tab/>
+        <w:t>numbers[1] = 4;</w:t>
+      </w:r>
+    </w:p>
+    <w:p>
+      <w:pPr>
+        <w:ind w:left="-720" w:right="-720"/>
+        <w:jc w:val="both"/>
+        <w:rPr>
+          <w:rFonts w:ascii="Courier New" w:hAnsi="Courier New" w:cs="Courier New"/>
+        </w:rPr>
+      </w:pPr>
+      <w:r>
+        <w:rPr>
+          <w:rFonts w:ascii="Courier New" w:hAnsi="Courier New" w:cs="Courier New"/>
+        </w:rPr>
+        <w:tab/>
+        <w:t>numbers[2] = 99;</w:t>
+      </w:r>
+    </w:p>
+    <w:p>
+      <w:pPr>
+        <w:ind w:left="-720" w:right="-720"/>
+        <w:jc w:val="both"/>
+        <w:rPr>
+          <w:rFonts w:ascii="Courier New" w:hAnsi="Courier New" w:cs="Courier New"/>
+        </w:rPr>
+      </w:pPr>
+      <w:r>
+        <w:rPr>
+          <w:rFonts w:ascii="Courier New" w:hAnsi="Courier New" w:cs="Courier New"/>
+        </w:rPr>
+        <w:tab/>
+        <w:t>numbers[3] = 2;</w:t>
       </w:r>
     </w:p>
     <w:p>
@@ -1116,51 +756,23 @@
           <w:rFonts w:ascii="Courier New" w:hAnsi="Courier New" w:cs="Courier New"/>
         </w:rPr>
         <w:tab/>
-      </w:r>
-      <w:proofErr w:type="spellStart"/>
-      <w:proofErr w:type="gramStart"/>
-      <w:r>
-        <w:rPr>
-          <w:rFonts w:ascii="Courier New" w:hAnsi="Courier New" w:cs="Courier New"/>
-        </w:rPr>
-        <w:t>int</w:t>
-      </w:r>
-      <w:proofErr w:type="spellEnd"/>
-      <w:proofErr w:type="gramEnd"/>
-      <w:r>
-        <w:rPr>
-          <w:rFonts w:ascii="Courier New" w:hAnsi="Courier New" w:cs="Courier New"/>
-        </w:rPr>
-        <w:t xml:space="preserve"> x = numbers[1];</w:t>
-      </w:r>
-    </w:p>
-    <w:p>
-      <w:pPr>
-        <w:ind w:left="-720" w:right="-720"/>
-        <w:jc w:val="both"/>
-        <w:rPr>
-          <w:rFonts w:ascii="Courier New" w:hAnsi="Courier New" w:cs="Courier New"/>
-        </w:rPr>
-      </w:pPr>
-      <w:r>
-        <w:rPr>
-          <w:rFonts w:ascii="Courier New" w:hAnsi="Courier New" w:cs="Courier New"/>
-        </w:rPr>
-        <w:tab/>
-      </w:r>
-      <w:proofErr w:type="gramStart"/>
-      <w:r>
-        <w:rPr>
-          <w:rFonts w:ascii="Courier New" w:hAnsi="Courier New" w:cs="Courier New"/>
-        </w:rPr>
-        <w:t>numbers</w:t>
-      </w:r>
-      <w:proofErr w:type="gramEnd"/>
-      <w:r>
-        <w:rPr>
-          <w:rFonts w:ascii="Courier New" w:hAnsi="Courier New" w:cs="Courier New"/>
-        </w:rPr>
-        <w:t>[x] = 44;</w:t>
+        <w:t>int x = numbers[1];</w:t>
+      </w:r>
+    </w:p>
+    <w:p>
+      <w:pPr>
+        <w:ind w:left="-720" w:right="-720"/>
+        <w:jc w:val="both"/>
+        <w:rPr>
+          <w:rFonts w:ascii="Courier New" w:hAnsi="Courier New" w:cs="Courier New"/>
+        </w:rPr>
+      </w:pPr>
+      <w:r>
+        <w:rPr>
+          <w:rFonts w:ascii="Courier New" w:hAnsi="Courier New" w:cs="Courier New"/>
+        </w:rPr>
+        <w:tab/>
+        <w:t>numbers[x] = 44;</w:t>
       </w:r>
     </w:p>
     <w:p>
@@ -1178,20 +790,7 @@
           <w:rFonts w:ascii="Courier New" w:hAnsi="Courier New" w:cs="Courier New"/>
         </w:rPr>
         <w:tab/>
-      </w:r>
-      <w:proofErr w:type="gramStart"/>
-      <w:r>
-        <w:rPr>
-          <w:rFonts w:ascii="Courier New" w:hAnsi="Courier New" w:cs="Courier New"/>
-        </w:rPr>
-        <w:t>numbers</w:t>
-      </w:r>
-      <w:proofErr w:type="gramEnd"/>
-      <w:r>
-        <w:rPr>
-          <w:rFonts w:ascii="Courier New" w:hAnsi="Courier New" w:cs="Courier New"/>
-        </w:rPr>
-        <w:t>[numbers[7]] = 11;</w:t>
+        <w:t>numbers[numbers[7]] = 11;</w:t>
       </w:r>
       <w:r>
         <w:rPr>
@@ -1251,21 +850,7 @@
         <w:rPr>
           <w:rFonts w:ascii="Calibri Light" w:hAnsi="Calibri Light"/>
         </w:rPr>
-        <w:t xml:space="preserve">What </w:t>
-      </w:r>
-      <w:proofErr w:type="gramStart"/>
-      <w:r>
-        <w:rPr>
-          <w:rFonts w:ascii="Calibri Light" w:hAnsi="Calibri Light"/>
-        </w:rPr>
-        <w:t>elements does</w:t>
-      </w:r>
-      <w:proofErr w:type="gramEnd"/>
-      <w:r>
-        <w:rPr>
-          <w:rFonts w:ascii="Calibri Light" w:hAnsi="Calibri Light"/>
-        </w:rPr>
-        <w:t xml:space="preserve"> the array data contain after the following code is executed?</w:t>
+        <w:t>What elements does the array data contain after the following code is executed?</w:t>
       </w:r>
     </w:p>
     <w:p>
@@ -1292,152 +877,71 @@
           <w:rFonts w:ascii="Courier New" w:hAnsi="Courier New" w:cs="Courier New"/>
         </w:rPr>
         <w:tab/>
-      </w:r>
-      <w:proofErr w:type="spellStart"/>
-      <w:proofErr w:type="gramStart"/>
-      <w:r>
-        <w:rPr>
-          <w:rFonts w:ascii="Courier New" w:hAnsi="Courier New" w:cs="Courier New"/>
-        </w:rPr>
-        <w:t>int</w:t>
-      </w:r>
-      <w:proofErr w:type="spellEnd"/>
-      <w:proofErr w:type="gramEnd"/>
-      <w:r>
-        <w:rPr>
-          <w:rFonts w:ascii="Courier New" w:hAnsi="Courier New" w:cs="Courier New"/>
-        </w:rPr>
-        <w:t xml:space="preserve">[] data = new </w:t>
-      </w:r>
-      <w:proofErr w:type="spellStart"/>
-      <w:r>
-        <w:rPr>
-          <w:rFonts w:ascii="Courier New" w:hAnsi="Courier New" w:cs="Courier New"/>
-        </w:rPr>
-        <w:t>int</w:t>
-      </w:r>
-      <w:proofErr w:type="spellEnd"/>
-      <w:r>
-        <w:rPr>
-          <w:rFonts w:ascii="Courier New" w:hAnsi="Courier New" w:cs="Courier New"/>
-        </w:rPr>
-        <w:t>[8];</w:t>
-      </w:r>
-    </w:p>
-    <w:p>
-      <w:pPr>
-        <w:ind w:left="-720" w:right="-720"/>
-        <w:jc w:val="both"/>
-        <w:rPr>
-          <w:rFonts w:ascii="Courier New" w:hAnsi="Courier New" w:cs="Courier New"/>
-        </w:rPr>
-      </w:pPr>
-      <w:r>
-        <w:rPr>
-          <w:rFonts w:ascii="Courier New" w:hAnsi="Courier New" w:cs="Courier New"/>
-        </w:rPr>
-        <w:tab/>
-      </w:r>
-      <w:proofErr w:type="gramStart"/>
-      <w:r>
-        <w:rPr>
-          <w:rFonts w:ascii="Courier New" w:hAnsi="Courier New" w:cs="Courier New"/>
-        </w:rPr>
-        <w:t>data</w:t>
-      </w:r>
-      <w:proofErr w:type="gramEnd"/>
-      <w:r>
-        <w:rPr>
-          <w:rFonts w:ascii="Courier New" w:hAnsi="Courier New" w:cs="Courier New"/>
-        </w:rPr>
-        <w:t>[0] = 3;</w:t>
-      </w:r>
-    </w:p>
-    <w:p>
-      <w:pPr>
-        <w:ind w:left="-720" w:right="-720"/>
-        <w:jc w:val="both"/>
-        <w:rPr>
-          <w:rFonts w:ascii="Courier New" w:hAnsi="Courier New" w:cs="Courier New"/>
-        </w:rPr>
-      </w:pPr>
-      <w:r>
-        <w:rPr>
-          <w:rFonts w:ascii="Courier New" w:hAnsi="Courier New" w:cs="Courier New"/>
-        </w:rPr>
-        <w:tab/>
-      </w:r>
-      <w:proofErr w:type="gramStart"/>
-      <w:r>
-        <w:rPr>
-          <w:rFonts w:ascii="Courier New" w:hAnsi="Courier New" w:cs="Courier New"/>
-        </w:rPr>
-        <w:t>data</w:t>
-      </w:r>
-      <w:proofErr w:type="gramEnd"/>
-      <w:r>
-        <w:rPr>
-          <w:rFonts w:ascii="Courier New" w:hAnsi="Courier New" w:cs="Courier New"/>
-        </w:rPr>
-        <w:t>[7] = -18;</w:t>
-      </w:r>
-    </w:p>
-    <w:p>
-      <w:pPr>
-        <w:ind w:left="-720" w:right="-720"/>
-        <w:jc w:val="both"/>
-        <w:rPr>
-          <w:rFonts w:ascii="Courier New" w:hAnsi="Courier New" w:cs="Courier New"/>
-        </w:rPr>
-      </w:pPr>
-      <w:r>
-        <w:rPr>
-          <w:rFonts w:ascii="Courier New" w:hAnsi="Courier New" w:cs="Courier New"/>
-        </w:rPr>
-        <w:tab/>
-      </w:r>
-      <w:proofErr w:type="gramStart"/>
-      <w:r>
-        <w:rPr>
-          <w:rFonts w:ascii="Courier New" w:hAnsi="Courier New" w:cs="Courier New"/>
-        </w:rPr>
-        <w:t>data</w:t>
-      </w:r>
-      <w:proofErr w:type="gramEnd"/>
-      <w:r>
-        <w:rPr>
-          <w:rFonts w:ascii="Courier New" w:hAnsi="Courier New" w:cs="Courier New"/>
-        </w:rPr>
-        <w:t>[4] = 5;</w:t>
-      </w:r>
-    </w:p>
-    <w:p>
-      <w:pPr>
-        <w:ind w:left="-720" w:right="-720"/>
-        <w:jc w:val="both"/>
-        <w:rPr>
-          <w:rFonts w:ascii="Courier New" w:hAnsi="Courier New" w:cs="Courier New"/>
-        </w:rPr>
-      </w:pPr>
-      <w:r>
-        <w:rPr>
-          <w:rFonts w:ascii="Courier New" w:hAnsi="Courier New" w:cs="Courier New"/>
-        </w:rPr>
-        <w:tab/>
-      </w:r>
-      <w:proofErr w:type="gramStart"/>
-      <w:r>
-        <w:rPr>
-          <w:rFonts w:ascii="Courier New" w:hAnsi="Courier New" w:cs="Courier New"/>
-        </w:rPr>
-        <w:t>data</w:t>
-      </w:r>
-      <w:proofErr w:type="gramEnd"/>
-      <w:r>
-        <w:rPr>
-          <w:rFonts w:ascii="Courier New" w:hAnsi="Courier New" w:cs="Courier New"/>
-        </w:rPr>
-        <w:t>[1] = data[0];</w:t>
+        <w:t>int[] data = new int[8];</w:t>
+      </w:r>
+    </w:p>
+    <w:p>
+      <w:pPr>
+        <w:ind w:left="-720" w:right="-720"/>
+        <w:jc w:val="both"/>
+        <w:rPr>
+          <w:rFonts w:ascii="Courier New" w:hAnsi="Courier New" w:cs="Courier New"/>
+        </w:rPr>
+      </w:pPr>
+      <w:r>
+        <w:rPr>
+          <w:rFonts w:ascii="Courier New" w:hAnsi="Courier New" w:cs="Courier New"/>
+        </w:rPr>
+        <w:tab/>
+        <w:t>data[0] = 3;</w:t>
+      </w:r>
+    </w:p>
+    <w:p>
+      <w:pPr>
+        <w:ind w:left="-720" w:right="-720"/>
+        <w:jc w:val="both"/>
+        <w:rPr>
+          <w:rFonts w:ascii="Courier New" w:hAnsi="Courier New" w:cs="Courier New"/>
+        </w:rPr>
+      </w:pPr>
+      <w:r>
+        <w:rPr>
+          <w:rFonts w:ascii="Courier New" w:hAnsi="Courier New" w:cs="Courier New"/>
+        </w:rPr>
+        <w:tab/>
+        <w:t>data[7] = -18;</w:t>
+      </w:r>
+    </w:p>
+    <w:p>
+      <w:pPr>
+        <w:ind w:left="-720" w:right="-720"/>
+        <w:jc w:val="both"/>
+        <w:rPr>
+          <w:rFonts w:ascii="Courier New" w:hAnsi="Courier New" w:cs="Courier New"/>
+        </w:rPr>
+      </w:pPr>
+      <w:r>
+        <w:rPr>
+          <w:rFonts w:ascii="Courier New" w:hAnsi="Courier New" w:cs="Courier New"/>
+        </w:rPr>
+        <w:tab/>
+        <w:t>data[4] = 5;</w:t>
+      </w:r>
+    </w:p>
+    <w:p>
+      <w:pPr>
+        <w:ind w:left="-720" w:right="-720"/>
+        <w:jc w:val="both"/>
+        <w:rPr>
+          <w:rFonts w:ascii="Courier New" w:hAnsi="Courier New" w:cs="Courier New"/>
+        </w:rPr>
+      </w:pPr>
+      <w:r>
+        <w:rPr>
+          <w:rFonts w:ascii="Courier New" w:hAnsi="Courier New" w:cs="Courier New"/>
+        </w:rPr>
+        <w:tab/>
+        <w:t>data[1] = data[0];</w:t>
       </w:r>
     </w:p>
     <w:p>
@@ -1457,21 +961,11 @@
           <w:rFonts w:ascii="Courier New" w:hAnsi="Courier New" w:cs="Courier New"/>
         </w:rPr>
       </w:pPr>
-      <w:proofErr w:type="spellStart"/>
-      <w:proofErr w:type="gramStart"/>
-      <w:r>
-        <w:rPr>
-          <w:rFonts w:ascii="Courier New" w:hAnsi="Courier New" w:cs="Courier New"/>
-        </w:rPr>
-        <w:t>int</w:t>
-      </w:r>
-      <w:proofErr w:type="spellEnd"/>
-      <w:proofErr w:type="gramEnd"/>
-      <w:r>
-        <w:rPr>
-          <w:rFonts w:ascii="Courier New" w:hAnsi="Courier New" w:cs="Courier New"/>
-        </w:rPr>
-        <w:t xml:space="preserve"> x = data[4];</w:t>
+      <w:r>
+        <w:rPr>
+          <w:rFonts w:ascii="Courier New" w:hAnsi="Courier New" w:cs="Courier New"/>
+        </w:rPr>
+        <w:t>int x = data[4];</w:t>
       </w:r>
     </w:p>
     <w:p>
@@ -1482,19 +976,11 @@
           <w:rFonts w:ascii="Courier New" w:hAnsi="Courier New" w:cs="Courier New"/>
         </w:rPr>
       </w:pPr>
-      <w:proofErr w:type="gramStart"/>
-      <w:r>
-        <w:rPr>
-          <w:rFonts w:ascii="Courier New" w:hAnsi="Courier New" w:cs="Courier New"/>
-        </w:rPr>
-        <w:t>data</w:t>
-      </w:r>
-      <w:proofErr w:type="gramEnd"/>
-      <w:r>
-        <w:rPr>
-          <w:rFonts w:ascii="Courier New" w:hAnsi="Courier New" w:cs="Courier New"/>
-        </w:rPr>
-        <w:t>[4] = 6;</w:t>
+      <w:r>
+        <w:rPr>
+          <w:rFonts w:ascii="Courier New" w:hAnsi="Courier New" w:cs="Courier New"/>
+        </w:rPr>
+        <w:t>data[4] = 6;</w:t>
       </w:r>
     </w:p>
     <w:p>
@@ -1505,19 +991,11 @@
           <w:rFonts w:ascii="Courier New" w:hAnsi="Courier New" w:cs="Courier New"/>
         </w:rPr>
       </w:pPr>
-      <w:proofErr w:type="gramStart"/>
-      <w:r>
-        <w:rPr>
-          <w:rFonts w:ascii="Courier New" w:hAnsi="Courier New" w:cs="Courier New"/>
-        </w:rPr>
-        <w:t>data</w:t>
-      </w:r>
-      <w:proofErr w:type="gramEnd"/>
-      <w:r>
-        <w:rPr>
-          <w:rFonts w:ascii="Courier New" w:hAnsi="Courier New" w:cs="Courier New"/>
-        </w:rPr>
-        <w:t>[x] = data[0] * data[1];</w:t>
+      <w:r>
+        <w:rPr>
+          <w:rFonts w:ascii="Courier New" w:hAnsi="Courier New" w:cs="Courier New"/>
+        </w:rPr>
+        <w:t>data[x] = data[0] * data[1];</w:t>
       </w:r>
     </w:p>
     <w:p>
@@ -1596,89 +1074,53 @@
         </w:rPr>
         <w:tab/>
       </w:r>
-      <w:proofErr w:type="gramStart"/>
-      <w:r>
-        <w:rPr>
-          <w:rFonts w:ascii="Courier New" w:hAnsi="Courier New" w:cs="Courier New"/>
-        </w:rPr>
-        <w:t>for</w:t>
-      </w:r>
-      <w:proofErr w:type="gramEnd"/>
-      <w:r>
-        <w:rPr>
-          <w:rFonts w:ascii="Courier New" w:hAnsi="Courier New" w:cs="Courier New"/>
-        </w:rPr>
-        <w:t xml:space="preserve"> (&lt;type&gt; &lt;name&gt; : &lt;array&gt;){</w:t>
-      </w:r>
-    </w:p>
-    <w:p>
-      <w:pPr>
-        <w:ind w:left="-720" w:right="-720"/>
-        <w:rPr>
-          <w:rFonts w:ascii="Courier New" w:hAnsi="Courier New" w:cs="Courier New"/>
-        </w:rPr>
-      </w:pPr>
-      <w:r>
-        <w:rPr>
-          <w:rFonts w:ascii="Courier New" w:hAnsi="Courier New" w:cs="Courier New"/>
-        </w:rPr>
-        <w:tab/>
-      </w:r>
-      <w:r>
-        <w:rPr>
-          <w:rFonts w:ascii="Courier New" w:hAnsi="Courier New" w:cs="Courier New"/>
-        </w:rPr>
-        <w:tab/>
-        <w:t>&lt;</w:t>
-      </w:r>
-      <w:proofErr w:type="gramStart"/>
-      <w:r>
-        <w:rPr>
-          <w:rFonts w:ascii="Courier New" w:hAnsi="Courier New" w:cs="Courier New"/>
-        </w:rPr>
-        <w:t>statement</w:t>
-      </w:r>
-      <w:proofErr w:type="gramEnd"/>
-      <w:r>
-        <w:rPr>
-          <w:rFonts w:ascii="Courier New" w:hAnsi="Courier New" w:cs="Courier New"/>
-        </w:rPr>
-        <w:t>&gt;;</w:t>
-      </w:r>
-    </w:p>
-    <w:p>
-      <w:pPr>
-        <w:ind w:left="-720" w:right="-720"/>
-        <w:rPr>
-          <w:rFonts w:ascii="Courier New" w:hAnsi="Courier New" w:cs="Courier New"/>
-        </w:rPr>
-      </w:pPr>
-      <w:r>
-        <w:rPr>
-          <w:rFonts w:ascii="Courier New" w:hAnsi="Courier New" w:cs="Courier New"/>
-        </w:rPr>
-        <w:tab/>
-      </w:r>
-      <w:r>
-        <w:rPr>
-          <w:rFonts w:ascii="Courier New" w:hAnsi="Courier New" w:cs="Courier New"/>
-        </w:rPr>
-        <w:tab/>
-        <w:t>&lt;</w:t>
-      </w:r>
-      <w:proofErr w:type="gramStart"/>
-      <w:r>
-        <w:rPr>
-          <w:rFonts w:ascii="Courier New" w:hAnsi="Courier New" w:cs="Courier New"/>
-        </w:rPr>
-        <w:t>statement</w:t>
-      </w:r>
-      <w:proofErr w:type="gramEnd"/>
-      <w:r>
-        <w:rPr>
-          <w:rFonts w:ascii="Courier New" w:hAnsi="Courier New" w:cs="Courier New"/>
-        </w:rPr>
-        <w:t>&gt;;</w:t>
+      <w:r>
+        <w:rPr>
+          <w:rFonts w:ascii="Courier New" w:hAnsi="Courier New" w:cs="Courier New"/>
+        </w:rPr>
+        <w:t>for (&lt;type&gt; &lt;name&gt; : &lt;array&gt;){</w:t>
+      </w:r>
+    </w:p>
+    <w:p>
+      <w:pPr>
+        <w:ind w:left="-720" w:right="-720"/>
+        <w:rPr>
+          <w:rFonts w:ascii="Courier New" w:hAnsi="Courier New" w:cs="Courier New"/>
+        </w:rPr>
+      </w:pPr>
+      <w:r>
+        <w:rPr>
+          <w:rFonts w:ascii="Courier New" w:hAnsi="Courier New" w:cs="Courier New"/>
+        </w:rPr>
+        <w:tab/>
+      </w:r>
+      <w:r>
+        <w:rPr>
+          <w:rFonts w:ascii="Courier New" w:hAnsi="Courier New" w:cs="Courier New"/>
+        </w:rPr>
+        <w:tab/>
+        <w:t>&lt;statement&gt;;</w:t>
+      </w:r>
+    </w:p>
+    <w:p>
+      <w:pPr>
+        <w:ind w:left="-720" w:right="-720"/>
+        <w:rPr>
+          <w:rFonts w:ascii="Courier New" w:hAnsi="Courier New" w:cs="Courier New"/>
+        </w:rPr>
+      </w:pPr>
+      <w:r>
+        <w:rPr>
+          <w:rFonts w:ascii="Courier New" w:hAnsi="Courier New" w:cs="Courier New"/>
+        </w:rPr>
+        <w:tab/>
+      </w:r>
+      <w:r>
+        <w:rPr>
+          <w:rFonts w:ascii="Courier New" w:hAnsi="Courier New" w:cs="Courier New"/>
+        </w:rPr>
+        <w:tab/>
+        <w:t>&lt;statement&gt;;</w:t>
       </w:r>
     </w:p>
     <w:p>
@@ -1761,8 +1203,6 @@
           <w:rFonts w:ascii="Calibri Light" w:hAnsi="Calibri Light"/>
         </w:rPr>
       </w:pPr>
-      <w:bookmarkStart w:id="0" w:name="_GoBack"/>
-      <w:bookmarkEnd w:id="0"/>
     </w:p>
     <w:p>
       <w:pPr>
@@ -1777,6 +1217,7 @@
           <w:rFonts w:ascii="Calibri Light" w:hAnsi="Calibri Light"/>
           <w:i/>
         </w:rPr>
+        <w:lastRenderedPageBreak/>
         <w:t>Problem 1e.</w:t>
       </w:r>
     </w:p>
@@ -1804,7 +1245,19 @@
         <w:rPr>
           <w:rFonts w:ascii="Calibri Light" w:hAnsi="Calibri Light"/>
         </w:rPr>
-        <w:t xml:space="preserve"> that computes the average of all elements in an array of integers and returns the answer as a double. For example, if the array passed contains the values [10, -2, 4, -4, 9, -5, 19, -7, 39, -1], the calculated average should be -1.6. Your method accepts an array of integers as its parameter and returns the average.</w:t>
+        <w:t xml:space="preserve"> that computes the average of all elements in an array of integers and returns the answer as a double. For example, if the array passed contains the values [10, -2, 4, -4, 9, -5, 19, -7, </w:t>
+      </w:r>
+      <w:r>
+        <w:rPr>
+          <w:rFonts w:ascii="Calibri Light" w:hAnsi="Calibri Light"/>
+        </w:rPr>
+        <w:t>-</w:t>
+      </w:r>
+      <w:r>
+        <w:rPr>
+          <w:rFonts w:ascii="Calibri Light" w:hAnsi="Calibri Light"/>
+        </w:rPr>
+        <w:t>39, -1], the calculated average should be -1.6. Your method accepts an array of integers as its parameter and returns the average.</w:t>
       </w:r>
     </w:p>
     <w:p>
@@ -2090,21 +1543,21 @@
         <w:rPr>
           <w:rFonts w:ascii="Calibri Light" w:hAnsi="Calibri Light"/>
         </w:rPr>
-        <w:t xml:space="preserve"> contains the values [36, 12, 25, 19. 46. 31. 22], the call of </w:t>
-      </w:r>
-      <w:proofErr w:type="gramStart"/>
-      <w:r>
-        <w:rPr>
-          <w:rFonts w:ascii="Calibri Light" w:hAnsi="Calibri Light"/>
-        </w:rPr>
-        <w:t>range(</w:t>
-      </w:r>
-      <w:proofErr w:type="gramEnd"/>
-      <w:r>
-        <w:rPr>
-          <w:rFonts w:ascii="Calibri Light" w:hAnsi="Calibri Light"/>
-        </w:rPr>
-        <w:t>list) should return 35(46 – 12 + 1). You should assume that the array has at least one element.</w:t>
+        <w:t xml:space="preserve"> contains the values [36, 12, 25, 19. 46. 31. 22], the call of range(list) should return 35</w:t>
+      </w:r>
+      <w:r>
+        <w:rPr>
+          <w:rFonts w:ascii="Calibri Light" w:hAnsi="Calibri Light"/>
+        </w:rPr>
+        <w:t xml:space="preserve"> based on the calculation </w:t>
+      </w:r>
+      <w:bookmarkStart w:id="0" w:name="_GoBack"/>
+      <w:bookmarkEnd w:id="0"/>
+      <w:r>
+        <w:rPr>
+          <w:rFonts w:ascii="Calibri Light" w:hAnsi="Calibri Light"/>
+        </w:rPr>
+        <w:t>(46 – 12 + 1). You should assume that the array has at least one element.</w:t>
       </w:r>
     </w:p>
     <w:p>
@@ -2230,8 +1683,12 @@
       </w:r>
     </w:p>
     <w:sectPr>
-      <w:headerReference w:type="default" r:id="rId7"/>
-      <w:footerReference w:type="default" r:id="rId8"/>
+      <w:headerReference w:type="even" r:id="rId9"/>
+      <w:headerReference w:type="default" r:id="rId10"/>
+      <w:footerReference w:type="even" r:id="rId11"/>
+      <w:footerReference w:type="default" r:id="rId12"/>
+      <w:headerReference w:type="first" r:id="rId13"/>
+      <w:footerReference w:type="first" r:id="rId14"/>
       <w:pgSz w:w="12240" w:h="15840"/>
       <w:pgMar w:top="1080" w:right="1800" w:bottom="1440" w:left="1800" w:header="720" w:footer="720" w:gutter="0"/>
       <w:cols w:space="720"/>
@@ -2241,7 +1698,7 @@
 </file>
 
 <file path=word/endnotes.xml><?xml version="1.0" encoding="utf-8"?>
-<w:endnotes xmlns:wpc="http://schemas.microsoft.com/office/word/2010/wordprocessingCanvas" xmlns:mo="http://schemas.microsoft.com/office/mac/office/2008/main" xmlns:mc="http://schemas.openxmlformats.org/markup-compatibility/2006" xmlns:mv="urn:schemas-microsoft-com:mac:vml" xmlns:o="urn:schemas-microsoft-com:office:office" xmlns:r="http://schemas.openxmlformats.org/officeDocument/2006/relationships" xmlns:m="http://schemas.openxmlformats.org/officeDocument/2006/math" xmlns:v="urn:schemas-microsoft-com:vml" xmlns:wp14="http://schemas.microsoft.com/office/word/2010/wordprocessingDrawing" xmlns:wp="http://schemas.openxmlformats.org/drawingml/2006/wordprocessingDrawing" xmlns:w10="urn:schemas-microsoft-com:office:word" xmlns:w="http://schemas.openxmlformats.org/wordprocessingml/2006/main" xmlns:w14="http://schemas.microsoft.com/office/word/2010/wordml" xmlns:wpg="http://schemas.microsoft.com/office/word/2010/wordprocessingGroup" xmlns:wpi="http://schemas.microsoft.com/office/word/2010/wordprocessingInk" xmlns:wne="http://schemas.microsoft.com/office/word/2006/wordml" xmlns:wps="http://schemas.microsoft.com/office/word/2010/wordprocessingShape" mc:Ignorable="w14 wp14">
+<w:endnotes xmlns:wpc="http://schemas.microsoft.com/office/word/2010/wordprocessingCanvas" xmlns:cx="http://schemas.microsoft.com/office/drawing/2014/chartex" xmlns:cx1="http://schemas.microsoft.com/office/drawing/2015/9/8/chartex" xmlns:cx2="http://schemas.microsoft.com/office/drawing/2015/10/21/chartex" xmlns:cx3="http://schemas.microsoft.com/office/drawing/2016/5/9/chartex" xmlns:cx4="http://schemas.microsoft.com/office/drawing/2016/5/10/chartex" xmlns:cx5="http://schemas.microsoft.com/office/drawing/2016/5/11/chartex" xmlns:cx6="http://schemas.microsoft.com/office/drawing/2016/5/12/chartex" xmlns:cx7="http://schemas.microsoft.com/office/drawing/2016/5/13/chartex" xmlns:cx8="http://schemas.microsoft.com/office/drawing/2016/5/14/chartex" xmlns:mc="http://schemas.openxmlformats.org/markup-compatibility/2006" xmlns:aink="http://schemas.microsoft.com/office/drawing/2016/ink" xmlns:am3d="http://schemas.microsoft.com/office/drawing/2017/model3d" xmlns:o="urn:schemas-microsoft-com:office:office" xmlns:r="http://schemas.openxmlformats.org/officeDocument/2006/relationships" xmlns:m="http://schemas.openxmlformats.org/officeDocument/2006/math" xmlns:v="urn:schemas-microsoft-com:vml" xmlns:wp14="http://schemas.microsoft.com/office/word/2010/wordprocessingDrawing" xmlns:wp="http://schemas.openxmlformats.org/drawingml/2006/wordprocessingDrawing" xmlns:w10="urn:schemas-microsoft-com:office:word" xmlns:w="http://schemas.openxmlformats.org/wordprocessingml/2006/main" xmlns:w14="http://schemas.microsoft.com/office/word/2010/wordml" xmlns:w15="http://schemas.microsoft.com/office/word/2012/wordml" xmlns:w16cid="http://schemas.microsoft.com/office/word/2016/wordml/cid" xmlns:w16se="http://schemas.microsoft.com/office/word/2015/wordml/symex" xmlns:wpg="http://schemas.microsoft.com/office/word/2010/wordprocessingGroup" xmlns:wpi="http://schemas.microsoft.com/office/word/2010/wordprocessingInk" xmlns:wne="http://schemas.microsoft.com/office/word/2006/wordml" xmlns:wps="http://schemas.microsoft.com/office/word/2010/wordprocessingShape" mc:Ignorable="w14 w15 w16se w16cid wp14">
   <w:endnote w:type="separator" w:id="-1">
     <w:p>
       <w:r>
@@ -2260,7 +1717,17 @@
 </file>
 
 <file path=word/footer1.xml><?xml version="1.0" encoding="utf-8"?>
-<w:ftr xmlns:wpc="http://schemas.microsoft.com/office/word/2010/wordprocessingCanvas" xmlns:mo="http://schemas.microsoft.com/office/mac/office/2008/main" xmlns:mc="http://schemas.openxmlformats.org/markup-compatibility/2006" xmlns:mv="urn:schemas-microsoft-com:mac:vml" xmlns:o="urn:schemas-microsoft-com:office:office" xmlns:r="http://schemas.openxmlformats.org/officeDocument/2006/relationships" xmlns:m="http://schemas.openxmlformats.org/officeDocument/2006/math" xmlns:v="urn:schemas-microsoft-com:vml" xmlns:wp14="http://schemas.microsoft.com/office/word/2010/wordprocessingDrawing" xmlns:wp="http://schemas.openxmlformats.org/drawingml/2006/wordprocessingDrawing" xmlns:w10="urn:schemas-microsoft-com:office:word" xmlns:w="http://schemas.openxmlformats.org/wordprocessingml/2006/main" xmlns:w14="http://schemas.microsoft.com/office/word/2010/wordml" xmlns:wpg="http://schemas.microsoft.com/office/word/2010/wordprocessingGroup" xmlns:wpi="http://schemas.microsoft.com/office/word/2010/wordprocessingInk" xmlns:wne="http://schemas.microsoft.com/office/word/2006/wordml" xmlns:wps="http://schemas.microsoft.com/office/word/2010/wordprocessingShape" mc:Ignorable="w14 wp14">
+<w:ftr xmlns:wpc="http://schemas.microsoft.com/office/word/2010/wordprocessingCanvas" xmlns:cx="http://schemas.microsoft.com/office/drawing/2014/chartex" xmlns:cx1="http://schemas.microsoft.com/office/drawing/2015/9/8/chartex" xmlns:cx2="http://schemas.microsoft.com/office/drawing/2015/10/21/chartex" xmlns:cx3="http://schemas.microsoft.com/office/drawing/2016/5/9/chartex" xmlns:cx4="http://schemas.microsoft.com/office/drawing/2016/5/10/chartex" xmlns:cx5="http://schemas.microsoft.com/office/drawing/2016/5/11/chartex" xmlns:cx6="http://schemas.microsoft.com/office/drawing/2016/5/12/chartex" xmlns:cx7="http://schemas.microsoft.com/office/drawing/2016/5/13/chartex" xmlns:cx8="http://schemas.microsoft.com/office/drawing/2016/5/14/chartex" xmlns:mc="http://schemas.openxmlformats.org/markup-compatibility/2006" xmlns:aink="http://schemas.microsoft.com/office/drawing/2016/ink" xmlns:am3d="http://schemas.microsoft.com/office/drawing/2017/model3d" xmlns:o="urn:schemas-microsoft-com:office:office" xmlns:r="http://schemas.openxmlformats.org/officeDocument/2006/relationships" xmlns:m="http://schemas.openxmlformats.org/officeDocument/2006/math" xmlns:v="urn:schemas-microsoft-com:vml" xmlns:wp14="http://schemas.microsoft.com/office/word/2010/wordprocessingDrawing" xmlns:wp="http://schemas.openxmlformats.org/drawingml/2006/wordprocessingDrawing" xmlns:w10="urn:schemas-microsoft-com:office:word" xmlns:w="http://schemas.openxmlformats.org/wordprocessingml/2006/main" xmlns:w14="http://schemas.microsoft.com/office/word/2010/wordml" xmlns:w15="http://schemas.microsoft.com/office/word/2012/wordml" xmlns:w16cid="http://schemas.microsoft.com/office/word/2016/wordml/cid" xmlns:w16se="http://schemas.microsoft.com/office/word/2015/wordml/symex" xmlns:wpg="http://schemas.microsoft.com/office/word/2010/wordprocessingGroup" xmlns:wpi="http://schemas.microsoft.com/office/word/2010/wordprocessingInk" xmlns:wne="http://schemas.microsoft.com/office/word/2006/wordml" xmlns:wps="http://schemas.microsoft.com/office/word/2010/wordprocessingShape" mc:Ignorable="w14 w15 w16se w16cid wp14">
+  <w:p>
+    <w:pPr>
+      <w:pStyle w:val="Footer"/>
+    </w:pPr>
+  </w:p>
+</w:ftr>
+</file>
+
+<file path=word/footer2.xml><?xml version="1.0" encoding="utf-8"?>
+<w:ftr xmlns:wpc="http://schemas.microsoft.com/office/word/2010/wordprocessingCanvas" xmlns:cx="http://schemas.microsoft.com/office/drawing/2014/chartex" xmlns:cx1="http://schemas.microsoft.com/office/drawing/2015/9/8/chartex" xmlns:cx2="http://schemas.microsoft.com/office/drawing/2015/10/21/chartex" xmlns:cx3="http://schemas.microsoft.com/office/drawing/2016/5/9/chartex" xmlns:cx4="http://schemas.microsoft.com/office/drawing/2016/5/10/chartex" xmlns:cx5="http://schemas.microsoft.com/office/drawing/2016/5/11/chartex" xmlns:cx6="http://schemas.microsoft.com/office/drawing/2016/5/12/chartex" xmlns:cx7="http://schemas.microsoft.com/office/drawing/2016/5/13/chartex" xmlns:cx8="http://schemas.microsoft.com/office/drawing/2016/5/14/chartex" xmlns:mc="http://schemas.openxmlformats.org/markup-compatibility/2006" xmlns:aink="http://schemas.microsoft.com/office/drawing/2016/ink" xmlns:am3d="http://schemas.microsoft.com/office/drawing/2017/model3d" xmlns:o="urn:schemas-microsoft-com:office:office" xmlns:r="http://schemas.openxmlformats.org/officeDocument/2006/relationships" xmlns:m="http://schemas.openxmlformats.org/officeDocument/2006/math" xmlns:v="urn:schemas-microsoft-com:vml" xmlns:wp14="http://schemas.microsoft.com/office/word/2010/wordprocessingDrawing" xmlns:wp="http://schemas.openxmlformats.org/drawingml/2006/wordprocessingDrawing" xmlns:w10="urn:schemas-microsoft-com:office:word" xmlns:w="http://schemas.openxmlformats.org/wordprocessingml/2006/main" xmlns:w14="http://schemas.microsoft.com/office/word/2010/wordml" xmlns:w15="http://schemas.microsoft.com/office/word/2012/wordml" xmlns:w16cid="http://schemas.microsoft.com/office/word/2016/wordml/cid" xmlns:w16se="http://schemas.microsoft.com/office/word/2015/wordml/symex" xmlns:wpg="http://schemas.microsoft.com/office/word/2010/wordprocessingGroup" xmlns:wpi="http://schemas.microsoft.com/office/word/2010/wordprocessingInk" xmlns:wne="http://schemas.microsoft.com/office/word/2006/wordml" xmlns:wps="http://schemas.microsoft.com/office/word/2010/wordprocessingShape" mc:Ignorable="w14 w15 w16se w16cid wp14">
   <w:p>
     <w:pPr>
       <w:pStyle w:val="Footer"/>
@@ -2273,7 +1740,7 @@
       <mc:AlternateContent>
         <mc:Choice Requires="wps">
           <w:drawing>
-            <wp:anchor distT="0" distB="0" distL="114300" distR="114300" simplePos="0" relativeHeight="251660288" behindDoc="0" locked="0" layoutInCell="1" allowOverlap="1" wp14:anchorId="6CCD0E22" wp14:editId="11A42C89">
+            <wp:anchor distT="0" distB="0" distL="114300" distR="114300" simplePos="0" relativeHeight="251660288" behindDoc="0" locked="0" layoutInCell="1" allowOverlap="1" wp14:anchorId="02FB9BD6" wp14:editId="099625D4">
               <wp:simplePos x="0" y="0"/>
               <wp:positionH relativeFrom="column">
                 <wp:posOffset>228600</wp:posOffset>
@@ -2344,43 +1811,7 @@
                                 <w:color w:val="000000" w:themeColor="text1"/>
                                 <w:sz w:val="20"/>
                               </w:rPr>
-                              <w:t>Creative Commons Attribution-</w:t>
-                            </w:r>
-                            <w:proofErr w:type="spellStart"/>
-                            <w:r>
-                              <w:rPr>
-                                <w:rFonts w:ascii="Calibri" w:hAnsi="Calibri"/>
-                                <w:color w:val="000000" w:themeColor="text1"/>
-                                <w:sz w:val="20"/>
-                              </w:rPr>
-                              <w:t>NonCommercial</w:t>
-                            </w:r>
-                            <w:proofErr w:type="spellEnd"/>
-                            <w:r>
-                              <w:rPr>
-                                <w:rFonts w:ascii="Calibri" w:hAnsi="Calibri"/>
-                                <w:color w:val="000000" w:themeColor="text1"/>
-                                <w:sz w:val="20"/>
-                              </w:rPr>
-                              <w:t>-</w:t>
-                            </w:r>
-                            <w:proofErr w:type="spellStart"/>
-                            <w:r>
-                              <w:rPr>
-                                <w:rFonts w:ascii="Calibri" w:hAnsi="Calibri"/>
-                                <w:color w:val="000000" w:themeColor="text1"/>
-                                <w:sz w:val="20"/>
-                              </w:rPr>
-                              <w:t>ShareAlike</w:t>
-                            </w:r>
-                            <w:proofErr w:type="spellEnd"/>
-                            <w:r>
-                              <w:rPr>
-                                <w:rFonts w:ascii="Calibri" w:hAnsi="Calibri"/>
-                                <w:color w:val="000000" w:themeColor="text1"/>
-                                <w:sz w:val="20"/>
-                              </w:rPr>
-                              <w:t xml:space="preserve"> 4.0 International License</w:t>
+                              <w:t>Creative Commons Attribution-NonCommercial-ShareAlike 4.0 International License</w:t>
                             </w:r>
                           </w:hyperlink>
                           <w:r>
@@ -2428,7 +1859,7 @@
         </mc:Choice>
         <mc:Fallback>
           <w:pict>
-            <v:rect id="Rectangle 17" o:spid="_x0000_s1026" style="position:absolute;margin-left:18pt;margin-top:-7.9pt;width:270pt;height:36pt;z-index:251660288;visibility:visible;mso-wrap-style:square;mso-width-percent:0;mso-height-percent:0;mso-wrap-distance-left:9pt;mso-wrap-distance-top:0;mso-wrap-distance-right:9pt;mso-wrap-distance-bottom:0;mso-position-horizontal:absolute;mso-position-horizontal-relative:text;mso-position-vertical:absolute;mso-position-vertical-relative:text;mso-width-percent:0;mso-height-percent:0;mso-width-relative:margin;mso-height-relative:margin;v-text-anchor:middle" o:gfxdata="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" filled="f" stroked="f" strokeweight="2pt">
+            <v:rect w14:anchorId="02FB9BD6" id="Rectangle 17" o:spid="_x0000_s1026" style="position:absolute;margin-left:18pt;margin-top:-7.95pt;width:270pt;height:36pt;z-index:251660288;visibility:visible;mso-wrap-style:square;mso-width-percent:0;mso-height-percent:0;mso-wrap-distance-left:9pt;mso-wrap-distance-top:0;mso-wrap-distance-right:9pt;mso-wrap-distance-bottom:0;mso-position-horizontal:absolute;mso-position-horizontal-relative:text;mso-position-vertical:absolute;mso-position-vertical-relative:text;mso-width-percent:0;mso-height-percent:0;mso-width-relative:margin;mso-height-relative:margin;v-text-anchor:middle" o:gfxdata="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" filled="f" stroked="f" strokeweight="2pt">
               <v:textbox>
                 <w:txbxContent>
                   <w:p>
@@ -2454,43 +1885,7 @@
                           <w:color w:val="000000" w:themeColor="text1"/>
                           <w:sz w:val="20"/>
                         </w:rPr>
-                        <w:t>Creative Commons Attribution-</w:t>
-                      </w:r>
-                      <w:proofErr w:type="spellStart"/>
-                      <w:r>
-                        <w:rPr>
-                          <w:rFonts w:ascii="Calibri" w:hAnsi="Calibri"/>
-                          <w:color w:val="000000" w:themeColor="text1"/>
-                          <w:sz w:val="20"/>
-                        </w:rPr>
-                        <w:t>NonCommercial</w:t>
-                      </w:r>
-                      <w:proofErr w:type="spellEnd"/>
-                      <w:r>
-                        <w:rPr>
-                          <w:rFonts w:ascii="Calibri" w:hAnsi="Calibri"/>
-                          <w:color w:val="000000" w:themeColor="text1"/>
-                          <w:sz w:val="20"/>
-                        </w:rPr>
-                        <w:t>-</w:t>
-                      </w:r>
-                      <w:proofErr w:type="spellStart"/>
-                      <w:r>
-                        <w:rPr>
-                          <w:rFonts w:ascii="Calibri" w:hAnsi="Calibri"/>
-                          <w:color w:val="000000" w:themeColor="text1"/>
-                          <w:sz w:val="20"/>
-                        </w:rPr>
-                        <w:t>ShareAlike</w:t>
-                      </w:r>
-                      <w:proofErr w:type="spellEnd"/>
-                      <w:r>
-                        <w:rPr>
-                          <w:rFonts w:ascii="Calibri" w:hAnsi="Calibri"/>
-                          <w:color w:val="000000" w:themeColor="text1"/>
-                          <w:sz w:val="20"/>
-                        </w:rPr>
-                        <w:t xml:space="preserve"> 4.0 International License</w:t>
+                        <w:t>Creative Commons Attribution-NonCommercial-ShareAlike 4.0 International License</w:t>
                       </w:r>
                     </w:hyperlink>
                     <w:r>
@@ -2529,7 +1924,7 @@
         <w:lang w:eastAsia="en-US"/>
       </w:rPr>
       <w:drawing>
-        <wp:anchor distT="0" distB="0" distL="114300" distR="114300" simplePos="0" relativeHeight="251659264" behindDoc="0" locked="0" layoutInCell="1" allowOverlap="1" wp14:anchorId="624D32BF" wp14:editId="46A0C551">
+        <wp:anchor distT="0" distB="0" distL="114300" distR="114300" simplePos="0" relativeHeight="251659264" behindDoc="0" locked="0" layoutInCell="1" allowOverlap="1" wp14:anchorId="6035FBA0" wp14:editId="12031025">
           <wp:simplePos x="0" y="0"/>
           <wp:positionH relativeFrom="column">
             <wp:posOffset>-685800</wp:posOffset>
@@ -2595,8 +1990,18 @@
 </w:ftr>
 </file>
 
+<file path=word/footer3.xml><?xml version="1.0" encoding="utf-8"?>
+<w:ftr xmlns:wpc="http://schemas.microsoft.com/office/word/2010/wordprocessingCanvas" xmlns:cx="http://schemas.microsoft.com/office/drawing/2014/chartex" xmlns:cx1="http://schemas.microsoft.com/office/drawing/2015/9/8/chartex" xmlns:cx2="http://schemas.microsoft.com/office/drawing/2015/10/21/chartex" xmlns:cx3="http://schemas.microsoft.com/office/drawing/2016/5/9/chartex" xmlns:cx4="http://schemas.microsoft.com/office/drawing/2016/5/10/chartex" xmlns:cx5="http://schemas.microsoft.com/office/drawing/2016/5/11/chartex" xmlns:cx6="http://schemas.microsoft.com/office/drawing/2016/5/12/chartex" xmlns:cx7="http://schemas.microsoft.com/office/drawing/2016/5/13/chartex" xmlns:cx8="http://schemas.microsoft.com/office/drawing/2016/5/14/chartex" xmlns:mc="http://schemas.openxmlformats.org/markup-compatibility/2006" xmlns:aink="http://schemas.microsoft.com/office/drawing/2016/ink" xmlns:am3d="http://schemas.microsoft.com/office/drawing/2017/model3d" xmlns:o="urn:schemas-microsoft-com:office:office" xmlns:r="http://schemas.openxmlformats.org/officeDocument/2006/relationships" xmlns:m="http://schemas.openxmlformats.org/officeDocument/2006/math" xmlns:v="urn:schemas-microsoft-com:vml" xmlns:wp14="http://schemas.microsoft.com/office/word/2010/wordprocessingDrawing" xmlns:wp="http://schemas.openxmlformats.org/drawingml/2006/wordprocessingDrawing" xmlns:w10="urn:schemas-microsoft-com:office:word" xmlns:w="http://schemas.openxmlformats.org/wordprocessingml/2006/main" xmlns:w14="http://schemas.microsoft.com/office/word/2010/wordml" xmlns:w15="http://schemas.microsoft.com/office/word/2012/wordml" xmlns:w16cid="http://schemas.microsoft.com/office/word/2016/wordml/cid" xmlns:w16se="http://schemas.microsoft.com/office/word/2015/wordml/symex" xmlns:wpg="http://schemas.microsoft.com/office/word/2010/wordprocessingGroup" xmlns:wpi="http://schemas.microsoft.com/office/word/2010/wordprocessingInk" xmlns:wne="http://schemas.microsoft.com/office/word/2006/wordml" xmlns:wps="http://schemas.microsoft.com/office/word/2010/wordprocessingShape" mc:Ignorable="w14 w15 w16se w16cid wp14">
+  <w:p>
+    <w:pPr>
+      <w:pStyle w:val="Footer"/>
+    </w:pPr>
+  </w:p>
+</w:ftr>
+</file>
+
 <file path=word/footnotes.xml><?xml version="1.0" encoding="utf-8"?>
-<w:footnotes xmlns:wpc="http://schemas.microsoft.com/office/word/2010/wordprocessingCanvas" xmlns:mo="http://schemas.microsoft.com/office/mac/office/2008/main" xmlns:mc="http://schemas.openxmlformats.org/markup-compatibility/2006" xmlns:mv="urn:schemas-microsoft-com:mac:vml" xmlns:o="urn:schemas-microsoft-com:office:office" xmlns:r="http://schemas.openxmlformats.org/officeDocument/2006/relationships" xmlns:m="http://schemas.openxmlformats.org/officeDocument/2006/math" xmlns:v="urn:schemas-microsoft-com:vml" xmlns:wp14="http://schemas.microsoft.com/office/word/2010/wordprocessingDrawing" xmlns:wp="http://schemas.openxmlformats.org/drawingml/2006/wordprocessingDrawing" xmlns:w10="urn:schemas-microsoft-com:office:word" xmlns:w="http://schemas.openxmlformats.org/wordprocessingml/2006/main" xmlns:w14="http://schemas.microsoft.com/office/word/2010/wordml" xmlns:wpg="http://schemas.microsoft.com/office/word/2010/wordprocessingGroup" xmlns:wpi="http://schemas.microsoft.com/office/word/2010/wordprocessingInk" xmlns:wne="http://schemas.microsoft.com/office/word/2006/wordml" xmlns:wps="http://schemas.microsoft.com/office/word/2010/wordprocessingShape" mc:Ignorable="w14 wp14">
+<w:footnotes xmlns:wpc="http://schemas.microsoft.com/office/word/2010/wordprocessingCanvas" xmlns:cx="http://schemas.microsoft.com/office/drawing/2014/chartex" xmlns:cx1="http://schemas.microsoft.com/office/drawing/2015/9/8/chartex" xmlns:cx2="http://schemas.microsoft.com/office/drawing/2015/10/21/chartex" xmlns:cx3="http://schemas.microsoft.com/office/drawing/2016/5/9/chartex" xmlns:cx4="http://schemas.microsoft.com/office/drawing/2016/5/10/chartex" xmlns:cx5="http://schemas.microsoft.com/office/drawing/2016/5/11/chartex" xmlns:cx6="http://schemas.microsoft.com/office/drawing/2016/5/12/chartex" xmlns:cx7="http://schemas.microsoft.com/office/drawing/2016/5/13/chartex" xmlns:cx8="http://schemas.microsoft.com/office/drawing/2016/5/14/chartex" xmlns:mc="http://schemas.openxmlformats.org/markup-compatibility/2006" xmlns:aink="http://schemas.microsoft.com/office/drawing/2016/ink" xmlns:am3d="http://schemas.microsoft.com/office/drawing/2017/model3d" xmlns:o="urn:schemas-microsoft-com:office:office" xmlns:r="http://schemas.openxmlformats.org/officeDocument/2006/relationships" xmlns:m="http://schemas.openxmlformats.org/officeDocument/2006/math" xmlns:v="urn:schemas-microsoft-com:vml" xmlns:wp14="http://schemas.microsoft.com/office/word/2010/wordprocessingDrawing" xmlns:wp="http://schemas.openxmlformats.org/drawingml/2006/wordprocessingDrawing" xmlns:w10="urn:schemas-microsoft-com:office:word" xmlns:w="http://schemas.openxmlformats.org/wordprocessingml/2006/main" xmlns:w14="http://schemas.microsoft.com/office/word/2010/wordml" xmlns:w15="http://schemas.microsoft.com/office/word/2012/wordml" xmlns:w16cid="http://schemas.microsoft.com/office/word/2016/wordml/cid" xmlns:w16se="http://schemas.microsoft.com/office/word/2015/wordml/symex" xmlns:wpg="http://schemas.microsoft.com/office/word/2010/wordprocessingGroup" xmlns:wpi="http://schemas.microsoft.com/office/word/2010/wordprocessingInk" xmlns:wne="http://schemas.microsoft.com/office/word/2006/wordml" xmlns:wps="http://schemas.microsoft.com/office/word/2010/wordprocessingShape" mc:Ignorable="w14 w15 w16se w16cid wp14">
   <w:footnote w:type="separator" w:id="-1">
     <w:p>
       <w:r>
@@ -2615,7 +2020,17 @@
 </file>
 
 <file path=word/header1.xml><?xml version="1.0" encoding="utf-8"?>
-<w:hdr xmlns:wpc="http://schemas.microsoft.com/office/word/2010/wordprocessingCanvas" xmlns:mo="http://schemas.microsoft.com/office/mac/office/2008/main" xmlns:mc="http://schemas.openxmlformats.org/markup-compatibility/2006" xmlns:mv="urn:schemas-microsoft-com:mac:vml" xmlns:o="urn:schemas-microsoft-com:office:office" xmlns:r="http://schemas.openxmlformats.org/officeDocument/2006/relationships" xmlns:m="http://schemas.openxmlformats.org/officeDocument/2006/math" xmlns:v="urn:schemas-microsoft-com:vml" xmlns:wp14="http://schemas.microsoft.com/office/word/2010/wordprocessingDrawing" xmlns:wp="http://schemas.openxmlformats.org/drawingml/2006/wordprocessingDrawing" xmlns:w10="urn:schemas-microsoft-com:office:word" xmlns:w="http://schemas.openxmlformats.org/wordprocessingml/2006/main" xmlns:w14="http://schemas.microsoft.com/office/word/2010/wordml" xmlns:wpg="http://schemas.microsoft.com/office/word/2010/wordprocessingGroup" xmlns:wpi="http://schemas.microsoft.com/office/word/2010/wordprocessingInk" xmlns:wne="http://schemas.microsoft.com/office/word/2006/wordml" xmlns:wps="http://schemas.microsoft.com/office/word/2010/wordprocessingShape" mc:Ignorable="w14 wp14">
+<w:hdr xmlns:wpc="http://schemas.microsoft.com/office/word/2010/wordprocessingCanvas" xmlns:cx="http://schemas.microsoft.com/office/drawing/2014/chartex" xmlns:cx1="http://schemas.microsoft.com/office/drawing/2015/9/8/chartex" xmlns:cx2="http://schemas.microsoft.com/office/drawing/2015/10/21/chartex" xmlns:cx3="http://schemas.microsoft.com/office/drawing/2016/5/9/chartex" xmlns:cx4="http://schemas.microsoft.com/office/drawing/2016/5/10/chartex" xmlns:cx5="http://schemas.microsoft.com/office/drawing/2016/5/11/chartex" xmlns:cx6="http://schemas.microsoft.com/office/drawing/2016/5/12/chartex" xmlns:cx7="http://schemas.microsoft.com/office/drawing/2016/5/13/chartex" xmlns:cx8="http://schemas.microsoft.com/office/drawing/2016/5/14/chartex" xmlns:mc="http://schemas.openxmlformats.org/markup-compatibility/2006" xmlns:aink="http://schemas.microsoft.com/office/drawing/2016/ink" xmlns:am3d="http://schemas.microsoft.com/office/drawing/2017/model3d" xmlns:o="urn:schemas-microsoft-com:office:office" xmlns:r="http://schemas.openxmlformats.org/officeDocument/2006/relationships" xmlns:m="http://schemas.openxmlformats.org/officeDocument/2006/math" xmlns:v="urn:schemas-microsoft-com:vml" xmlns:wp14="http://schemas.microsoft.com/office/word/2010/wordprocessingDrawing" xmlns:wp="http://schemas.openxmlformats.org/drawingml/2006/wordprocessingDrawing" xmlns:w10="urn:schemas-microsoft-com:office:word" xmlns:w="http://schemas.openxmlformats.org/wordprocessingml/2006/main" xmlns:w14="http://schemas.microsoft.com/office/word/2010/wordml" xmlns:w15="http://schemas.microsoft.com/office/word/2012/wordml" xmlns:w16cid="http://schemas.microsoft.com/office/word/2016/wordml/cid" xmlns:w16se="http://schemas.microsoft.com/office/word/2015/wordml/symex" xmlns:wpg="http://schemas.microsoft.com/office/word/2010/wordprocessingGroup" xmlns:wpi="http://schemas.microsoft.com/office/word/2010/wordprocessingInk" xmlns:wne="http://schemas.microsoft.com/office/word/2006/wordml" xmlns:wps="http://schemas.microsoft.com/office/word/2010/wordprocessingShape" mc:Ignorable="w14 w15 w16se w16cid wp14">
+  <w:p>
+    <w:pPr>
+      <w:pStyle w:val="Header"/>
+    </w:pPr>
+  </w:p>
+</w:hdr>
+</file>
+
+<file path=word/header2.xml><?xml version="1.0" encoding="utf-8"?>
+<w:hdr xmlns:wpc="http://schemas.microsoft.com/office/word/2010/wordprocessingCanvas" xmlns:cx="http://schemas.microsoft.com/office/drawing/2014/chartex" xmlns:cx1="http://schemas.microsoft.com/office/drawing/2015/9/8/chartex" xmlns:cx2="http://schemas.microsoft.com/office/drawing/2015/10/21/chartex" xmlns:cx3="http://schemas.microsoft.com/office/drawing/2016/5/9/chartex" xmlns:cx4="http://schemas.microsoft.com/office/drawing/2016/5/10/chartex" xmlns:cx5="http://schemas.microsoft.com/office/drawing/2016/5/11/chartex" xmlns:cx6="http://schemas.microsoft.com/office/drawing/2016/5/12/chartex" xmlns:cx7="http://schemas.microsoft.com/office/drawing/2016/5/13/chartex" xmlns:cx8="http://schemas.microsoft.com/office/drawing/2016/5/14/chartex" xmlns:mc="http://schemas.openxmlformats.org/markup-compatibility/2006" xmlns:aink="http://schemas.microsoft.com/office/drawing/2016/ink" xmlns:am3d="http://schemas.microsoft.com/office/drawing/2017/model3d" xmlns:o="urn:schemas-microsoft-com:office:office" xmlns:r="http://schemas.openxmlformats.org/officeDocument/2006/relationships" xmlns:m="http://schemas.openxmlformats.org/officeDocument/2006/math" xmlns:v="urn:schemas-microsoft-com:vml" xmlns:wp14="http://schemas.microsoft.com/office/word/2010/wordprocessingDrawing" xmlns:wp="http://schemas.openxmlformats.org/drawingml/2006/wordprocessingDrawing" xmlns:w10="urn:schemas-microsoft-com:office:word" xmlns:w="http://schemas.openxmlformats.org/wordprocessingml/2006/main" xmlns:w14="http://schemas.microsoft.com/office/word/2010/wordml" xmlns:w15="http://schemas.microsoft.com/office/word/2012/wordml" xmlns:w16cid="http://schemas.microsoft.com/office/word/2016/wordml/cid" xmlns:w16se="http://schemas.microsoft.com/office/word/2015/wordml/symex" xmlns:wpg="http://schemas.microsoft.com/office/word/2010/wordprocessingGroup" xmlns:wpi="http://schemas.microsoft.com/office/word/2010/wordprocessingInk" xmlns:wne="http://schemas.microsoft.com/office/word/2006/wordml" xmlns:wps="http://schemas.microsoft.com/office/word/2010/wordprocessingShape" mc:Ignorable="w14 w15 w16se w16cid wp14">
   <w:p>
     <w:pPr>
       <w:pStyle w:val="Header"/>
@@ -2634,8 +2049,18 @@
 </w:hdr>
 </file>
 
+<file path=word/header3.xml><?xml version="1.0" encoding="utf-8"?>
+<w:hdr xmlns:wpc="http://schemas.microsoft.com/office/word/2010/wordprocessingCanvas" xmlns:cx="http://schemas.microsoft.com/office/drawing/2014/chartex" xmlns:cx1="http://schemas.microsoft.com/office/drawing/2015/9/8/chartex" xmlns:cx2="http://schemas.microsoft.com/office/drawing/2015/10/21/chartex" xmlns:cx3="http://schemas.microsoft.com/office/drawing/2016/5/9/chartex" xmlns:cx4="http://schemas.microsoft.com/office/drawing/2016/5/10/chartex" xmlns:cx5="http://schemas.microsoft.com/office/drawing/2016/5/11/chartex" xmlns:cx6="http://schemas.microsoft.com/office/drawing/2016/5/12/chartex" xmlns:cx7="http://schemas.microsoft.com/office/drawing/2016/5/13/chartex" xmlns:cx8="http://schemas.microsoft.com/office/drawing/2016/5/14/chartex" xmlns:mc="http://schemas.openxmlformats.org/markup-compatibility/2006" xmlns:aink="http://schemas.microsoft.com/office/drawing/2016/ink" xmlns:am3d="http://schemas.microsoft.com/office/drawing/2017/model3d" xmlns:o="urn:schemas-microsoft-com:office:office" xmlns:r="http://schemas.openxmlformats.org/officeDocument/2006/relationships" xmlns:m="http://schemas.openxmlformats.org/officeDocument/2006/math" xmlns:v="urn:schemas-microsoft-com:vml" xmlns:wp14="http://schemas.microsoft.com/office/word/2010/wordprocessingDrawing" xmlns:wp="http://schemas.openxmlformats.org/drawingml/2006/wordprocessingDrawing" xmlns:w10="urn:schemas-microsoft-com:office:word" xmlns:w="http://schemas.openxmlformats.org/wordprocessingml/2006/main" xmlns:w14="http://schemas.microsoft.com/office/word/2010/wordml" xmlns:w15="http://schemas.microsoft.com/office/word/2012/wordml" xmlns:w16cid="http://schemas.microsoft.com/office/word/2016/wordml/cid" xmlns:w16se="http://schemas.microsoft.com/office/word/2015/wordml/symex" xmlns:wpg="http://schemas.microsoft.com/office/word/2010/wordprocessingGroup" xmlns:wpi="http://schemas.microsoft.com/office/word/2010/wordprocessingInk" xmlns:wne="http://schemas.microsoft.com/office/word/2006/wordml" xmlns:wps="http://schemas.microsoft.com/office/word/2010/wordprocessingShape" mc:Ignorable="w14 w15 w16se w16cid wp14">
+  <w:p>
+    <w:pPr>
+      <w:pStyle w:val="Header"/>
+    </w:pPr>
+  </w:p>
+</w:hdr>
+</file>
+
 <file path=word/styles.xml><?xml version="1.0" encoding="utf-8"?>
-<w:styles xmlns:mc="http://schemas.openxmlformats.org/markup-compatibility/2006" xmlns:r="http://schemas.openxmlformats.org/officeDocument/2006/relationships" xmlns:w="http://schemas.openxmlformats.org/wordprocessingml/2006/main" xmlns:w14="http://schemas.microsoft.com/office/word/2010/wordml" mc:Ignorable="w14">
+<w:styles xmlns:mc="http://schemas.openxmlformats.org/markup-compatibility/2006" xmlns:r="http://schemas.openxmlformats.org/officeDocument/2006/relationships" xmlns:w="http://schemas.openxmlformats.org/wordprocessingml/2006/main" xmlns:w14="http://schemas.microsoft.com/office/word/2010/wordml" xmlns:w15="http://schemas.microsoft.com/office/word/2012/wordml" xmlns:w16cid="http://schemas.microsoft.com/office/word/2016/wordml/cid" xmlns:w16se="http://schemas.microsoft.com/office/word/2015/wordml/symex" mc:Ignorable="w14 w15 w16se w16cid">
   <w:docDefaults>
     <w:rPrDefault>
       <w:rPr>
@@ -2651,144 +2076,377 @@
       </w:pPr>
     </w:pPrDefault>
   </w:docDefaults>
-  <w:latentStyles w:defLockedState="0" w:defUIPriority="99" w:defSemiHidden="1" w:defUnhideWhenUsed="1" w:defQFormat="0" w:count="276">
-    <w:lsdException w:name="Normal" w:semiHidden="0" w:uiPriority="0" w:unhideWhenUsed="0" w:qFormat="1"/>
-    <w:lsdException w:name="heading 1" w:semiHidden="0" w:uiPriority="9" w:unhideWhenUsed="0" w:qFormat="1"/>
-    <w:lsdException w:name="heading 2" w:uiPriority="9" w:qFormat="1"/>
-    <w:lsdException w:name="heading 3" w:uiPriority="9" w:qFormat="1"/>
-    <w:lsdException w:name="heading 4" w:uiPriority="9" w:qFormat="1"/>
-    <w:lsdException w:name="heading 5" w:uiPriority="9" w:qFormat="1"/>
-    <w:lsdException w:name="heading 6" w:uiPriority="9" w:qFormat="1"/>
-    <w:lsdException w:name="heading 7" w:uiPriority="9" w:qFormat="1"/>
-    <w:lsdException w:name="heading 8" w:uiPriority="9" w:qFormat="1"/>
-    <w:lsdException w:name="heading 9" w:uiPriority="9" w:qFormat="1"/>
-    <w:lsdException w:name="toc 1" w:uiPriority="39"/>
-    <w:lsdException w:name="toc 2" w:uiPriority="39"/>
-    <w:lsdException w:name="toc 3" w:uiPriority="39"/>
-    <w:lsdException w:name="toc 4" w:uiPriority="39"/>
-    <w:lsdException w:name="toc 5" w:uiPriority="39"/>
-    <w:lsdException w:name="toc 6" w:uiPriority="39"/>
-    <w:lsdException w:name="toc 7" w:uiPriority="39"/>
-    <w:lsdException w:name="toc 8" w:uiPriority="39"/>
-    <w:lsdException w:name="toc 9" w:uiPriority="39"/>
-    <w:lsdException w:name="caption" w:uiPriority="35" w:qFormat="1"/>
-    <w:lsdException w:name="Title" w:semiHidden="0" w:uiPriority="10" w:unhideWhenUsed="0" w:qFormat="1"/>
-    <w:lsdException w:name="Default Paragraph Font" w:uiPriority="1"/>
-    <w:lsdException w:name="Subtitle" w:semiHidden="0" w:uiPriority="11" w:unhideWhenUsed="0" w:qFormat="1"/>
-    <w:lsdException w:name="Strong" w:semiHidden="0" w:uiPriority="22" w:unhideWhenUsed="0" w:qFormat="1"/>
-    <w:lsdException w:name="Emphasis" w:semiHidden="0" w:uiPriority="20" w:unhideWhenUsed="0" w:qFormat="1"/>
-    <w:lsdException w:name="Table Grid" w:semiHidden="0" w:uiPriority="59" w:unhideWhenUsed="0"/>
-    <w:lsdException w:name="Placeholder Text" w:unhideWhenUsed="0"/>
-    <w:lsdException w:name="No Spacing" w:semiHidden="0" w:uiPriority="1" w:unhideWhenUsed="0" w:qFormat="1"/>
-    <w:lsdException w:name="Light Shading" w:semiHidden="0" w:uiPriority="60" w:unhideWhenUsed="0"/>
-    <w:lsdException w:name="Light List" w:semiHidden="0" w:uiPriority="61" w:unhideWhenUsed="0"/>
-    <w:lsdException w:name="Light Grid" w:semiHidden="0" w:uiPriority="62" w:unhideWhenUsed="0"/>
-    <w:lsdException w:name="Medium Shading 1" w:semiHidden="0" w:uiPriority="63" w:unhideWhenUsed="0"/>
-    <w:lsdException w:name="Medium Shading 2" w:semiHidden="0" w:uiPriority="64" w:unhideWhenUsed="0"/>
-    <w:lsdException w:name="Medium List 1" w:semiHidden="0" w:uiPriority="65" w:unhideWhenUsed="0"/>
-    <w:lsdException w:name="Medium List 2" w:semiHidden="0" w:uiPriority="66" w:unhideWhenUsed="0"/>
-    <w:lsdException w:name="Medium Grid 1" w:semiHidden="0" w:uiPriority="67" w:unhideWhenUsed="0"/>
-    <w:lsdException w:name="Medium Grid 2" w:semiHidden="0" w:uiPriority="68" w:unhideWhenUsed="0"/>
-    <w:lsdException w:name="Medium Grid 3" w:semiHidden="0" w:uiPriority="69" w:unhideWhenUsed="0"/>
-    <w:lsdException w:name="Dark List" w:semiHidden="0" w:uiPriority="70" w:unhideWhenUsed="0"/>
-    <w:lsdException w:name="Colorful Shading" w:semiHidden="0" w:uiPriority="71" w:unhideWhenUsed="0"/>
-    <w:lsdException w:name="Colorful List" w:semiHidden="0" w:uiPriority="72" w:unhideWhenUsed="0"/>
-    <w:lsdException w:name="Colorful Grid" w:semiHidden="0" w:uiPriority="73" w:unhideWhenUsed="0"/>
-    <w:lsdException w:name="Light Shading Accent 1" w:semiHidden="0" w:uiPriority="60" w:unhideWhenUsed="0"/>
-    <w:lsdException w:name="Light List Accent 1" w:semiHidden="0" w:uiPriority="61" w:unhideWhenUsed="0"/>
-    <w:lsdException w:name="Light Grid Accent 1" w:semiHidden="0" w:uiPriority="62" w:unhideWhenUsed="0"/>
-    <w:lsdException w:name="Medium Shading 1 Accent 1" w:semiHidden="0" w:uiPriority="63" w:unhideWhenUsed="0"/>
-    <w:lsdException w:name="Medium Shading 2 Accent 1" w:semiHidden="0" w:uiPriority="64" w:unhideWhenUsed="0"/>
-    <w:lsdException w:name="Medium List 1 Accent 1" w:semiHidden="0" w:uiPriority="65" w:unhideWhenUsed="0"/>
-    <w:lsdException w:name="Revision" w:unhideWhenUsed="0"/>
-    <w:lsdException w:name="List Paragraph" w:semiHidden="0" w:uiPriority="34" w:unhideWhenUsed="0" w:qFormat="1"/>
-    <w:lsdException w:name="Quote" w:semiHidden="0" w:uiPriority="29" w:unhideWhenUsed="0" w:qFormat="1"/>
-    <w:lsdException w:name="Intense Quote" w:semiHidden="0" w:uiPriority="30" w:unhideWhenUsed="0" w:qFormat="1"/>
-    <w:lsdException w:name="Medium List 2 Accent 1" w:semiHidden="0" w:uiPriority="66" w:unhideWhenUsed="0"/>
-    <w:lsdException w:name="Medium Grid 1 Accent 1" w:semiHidden="0" w:uiPriority="67" w:unhideWhenUsed="0"/>
-    <w:lsdException w:name="Medium Grid 2 Accent 1" w:semiHidden="0" w:uiPriority="68" w:unhideWhenUsed="0"/>
-    <w:lsdException w:name="Medium Grid 3 Accent 1" w:semiHidden="0" w:uiPriority="69" w:unhideWhenUsed="0"/>
-    <w:lsdException w:name="Dark List Accent 1" w:semiHidden="0" w:uiPriority="70" w:unhideWhenUsed="0"/>
-    <w:lsdException w:name="Colorful Shading Accent 1" w:semiHidden="0" w:uiPriority="71" w:unhideWhenUsed="0"/>
-    <w:lsdException w:name="Colorful List Accent 1" w:semiHidden="0" w:uiPriority="72" w:unhideWhenUsed="0"/>
-    <w:lsdException w:name="Colorful Grid Accent 1" w:semiHidden="0" w:uiPriority="73" w:unhideWhenUsed="0"/>
-    <w:lsdException w:name="Light Shading Accent 2" w:semiHidden="0" w:uiPriority="60" w:unhideWhenUsed="0"/>
-    <w:lsdException w:name="Light List Accent 2" w:semiHidden="0" w:uiPriority="61" w:unhideWhenUsed="0"/>
-    <w:lsdException w:name="Light Grid Accent 2" w:semiHidden="0" w:uiPriority="62" w:unhideWhenUsed="0"/>
-    <w:lsdException w:name="Medium Shading 1 Accent 2" w:semiHidden="0" w:uiPriority="63" w:unhideWhenUsed="0"/>
-    <w:lsdException w:name="Medium Shading 2 Accent 2" w:semiHidden="0" w:uiPriority="64" w:unhideWhenUsed="0"/>
-    <w:lsdException w:name="Medium List 1 Accent 2" w:semiHidden="0" w:uiPriority="65" w:unhideWhenUsed="0"/>
-    <w:lsdException w:name="Medium List 2 Accent 2" w:semiHidden="0" w:uiPriority="66" w:unhideWhenUsed="0"/>
-    <w:lsdException w:name="Medium Grid 1 Accent 2" w:semiHidden="0" w:uiPriority="67" w:unhideWhenUsed="0"/>
-    <w:lsdException w:name="Medium Grid 2 Accent 2" w:semiHidden="0" w:uiPriority="68" w:unhideWhenUsed="0"/>
-    <w:lsdException w:name="Medium Grid 3 Accent 2" w:semiHidden="0" w:uiPriority="69" w:unhideWhenUsed="0"/>
-    <w:lsdException w:name="Dark List Accent 2" w:semiHidden="0" w:uiPriority="70" w:unhideWhenUsed="0"/>
-    <w:lsdException w:name="Colorful Shading Accent 2" w:semiHidden="0" w:uiPriority="71" w:unhideWhenUsed="0"/>
-    <w:lsdException w:name="Colorful List Accent 2" w:semiHidden="0" w:uiPriority="72" w:unhideWhenUsed="0"/>
-    <w:lsdException w:name="Colorful Grid Accent 2" w:semiHidden="0" w:uiPriority="73" w:unhideWhenUsed="0"/>
-    <w:lsdException w:name="Light Shading Accent 3" w:semiHidden="0" w:uiPriority="60" w:unhideWhenUsed="0"/>
-    <w:lsdException w:name="Light List Accent 3" w:semiHidden="0" w:uiPriority="61" w:unhideWhenUsed="0"/>
-    <w:lsdException w:name="Light Grid Accent 3" w:semiHidden="0" w:uiPriority="62" w:unhideWhenUsed="0"/>
-    <w:lsdException w:name="Medium Shading 1 Accent 3" w:semiHidden="0" w:uiPriority="63" w:unhideWhenUsed="0"/>
-    <w:lsdException w:name="Medium Shading 2 Accent 3" w:semiHidden="0" w:uiPriority="64" w:unhideWhenUsed="0"/>
-    <w:lsdException w:name="Medium List 1 Accent 3" w:semiHidden="0" w:uiPriority="65" w:unhideWhenUsed="0"/>
-    <w:lsdException w:name="Medium List 2 Accent 3" w:semiHidden="0" w:uiPriority="66" w:unhideWhenUsed="0"/>
-    <w:lsdException w:name="Medium Grid 1 Accent 3" w:semiHidden="0" w:uiPriority="67" w:unhideWhenUsed="0"/>
-    <w:lsdException w:name="Medium Grid 2 Accent 3" w:semiHidden="0" w:uiPriority="68" w:unhideWhenUsed="0"/>
-    <w:lsdException w:name="Medium Grid 3 Accent 3" w:semiHidden="0" w:uiPriority="69" w:unhideWhenUsed="0"/>
-    <w:lsdException w:name="Dark List Accent 3" w:semiHidden="0" w:uiPriority="70" w:unhideWhenUsed="0"/>
-    <w:lsdException w:name="Colorful Shading Accent 3" w:semiHidden="0" w:uiPriority="71" w:unhideWhenUsed="0"/>
-    <w:lsdException w:name="Colorful List Accent 3" w:semiHidden="0" w:uiPriority="72" w:unhideWhenUsed="0"/>
-    <w:lsdException w:name="Colorful Grid Accent 3" w:semiHidden="0" w:uiPriority="73" w:unhideWhenUsed="0"/>
-    <w:lsdException w:name="Light Shading Accent 4" w:semiHidden="0" w:uiPriority="60" w:unhideWhenUsed="0"/>
-    <w:lsdException w:name="Light List Accent 4" w:semiHidden="0" w:uiPriority="61" w:unhideWhenUsed="0"/>
-    <w:lsdException w:name="Light Grid Accent 4" w:semiHidden="0" w:uiPriority="62" w:unhideWhenUsed="0"/>
-    <w:lsdException w:name="Medium Shading 1 Accent 4" w:semiHidden="0" w:uiPriority="63" w:unhideWhenUsed="0"/>
-    <w:lsdException w:name="Medium Shading 2 Accent 4" w:semiHidden="0" w:uiPriority="64" w:unhideWhenUsed="0"/>
-    <w:lsdException w:name="Medium List 1 Accent 4" w:semiHidden="0" w:uiPriority="65" w:unhideWhenUsed="0"/>
-    <w:lsdException w:name="Medium List 2 Accent 4" w:semiHidden="0" w:uiPriority="66" w:unhideWhenUsed="0"/>
-    <w:lsdException w:name="Medium Grid 1 Accent 4" w:semiHidden="0" w:uiPriority="67" w:unhideWhenUsed="0"/>
-    <w:lsdException w:name="Medium Grid 2 Accent 4" w:semiHidden="0" w:uiPriority="68" w:unhideWhenUsed="0"/>
-    <w:lsdException w:name="Medium Grid 3 Accent 4" w:semiHidden="0" w:uiPriority="69" w:unhideWhenUsed="0"/>
-    <w:lsdException w:name="Dark List Accent 4" w:semiHidden="0" w:uiPriority="70" w:unhideWhenUsed="0"/>
-    <w:lsdException w:name="Colorful Shading Accent 4" w:semiHidden="0" w:uiPriority="71" w:unhideWhenUsed="0"/>
-    <w:lsdException w:name="Colorful List Accent 4" w:semiHidden="0" w:uiPriority="72" w:unhideWhenUsed="0"/>
-    <w:lsdException w:name="Colorful Grid Accent 4" w:semiHidden="0" w:uiPriority="73" w:unhideWhenUsed="0"/>
-    <w:lsdException w:name="Light Shading Accent 5" w:semiHidden="0" w:uiPriority="60" w:unhideWhenUsed="0"/>
-    <w:lsdException w:name="Light List Accent 5" w:semiHidden="0" w:uiPriority="61" w:unhideWhenUsed="0"/>
-    <w:lsdException w:name="Light Grid Accent 5" w:semiHidden="0" w:uiPriority="62" w:unhideWhenUsed="0"/>
-    <w:lsdException w:name="Medium Shading 1 Accent 5" w:semiHidden="0" w:uiPriority="63" w:unhideWhenUsed="0"/>
-    <w:lsdException w:name="Medium Shading 2 Accent 5" w:semiHidden="0" w:uiPriority="64" w:unhideWhenUsed="0"/>
-    <w:lsdException w:name="Medium List 1 Accent 5" w:semiHidden="0" w:uiPriority="65" w:unhideWhenUsed="0"/>
-    <w:lsdException w:name="Medium List 2 Accent 5" w:semiHidden="0" w:uiPriority="66" w:unhideWhenUsed="0"/>
-    <w:lsdException w:name="Medium Grid 1 Accent 5" w:semiHidden="0" w:uiPriority="67" w:unhideWhenUsed="0"/>
-    <w:lsdException w:name="Medium Grid 2 Accent 5" w:semiHidden="0" w:uiPriority="68" w:unhideWhenUsed="0"/>
-    <w:lsdException w:name="Medium Grid 3 Accent 5" w:semiHidden="0" w:uiPriority="69" w:unhideWhenUsed="0"/>
-    <w:lsdException w:name="Dark List Accent 5" w:semiHidden="0" w:uiPriority="70" w:unhideWhenUsed="0"/>
-    <w:lsdException w:name="Colorful Shading Accent 5" w:semiHidden="0" w:uiPriority="71" w:unhideWhenUsed="0"/>
-    <w:lsdException w:name="Colorful List Accent 5" w:semiHidden="0" w:uiPriority="72" w:unhideWhenUsed="0"/>
-    <w:lsdException w:name="Colorful Grid Accent 5" w:semiHidden="0" w:uiPriority="73" w:unhideWhenUsed="0"/>
-    <w:lsdException w:name="Light Shading Accent 6" w:semiHidden="0" w:uiPriority="60" w:unhideWhenUsed="0"/>
-    <w:lsdException w:name="Light List Accent 6" w:semiHidden="0" w:uiPriority="61" w:unhideWhenUsed="0"/>
-    <w:lsdException w:name="Light Grid Accent 6" w:semiHidden="0" w:uiPriority="62" w:unhideWhenUsed="0"/>
-    <w:lsdException w:name="Medium Shading 1 Accent 6" w:semiHidden="0" w:uiPriority="63" w:unhideWhenUsed="0"/>
-    <w:lsdException w:name="Medium Shading 2 Accent 6" w:semiHidden="0" w:uiPriority="64" w:unhideWhenUsed="0"/>
-    <w:lsdException w:name="Medium List 1 Accent 6" w:semiHidden="0" w:uiPriority="65" w:unhideWhenUsed="0"/>
-    <w:lsdException w:name="Medium List 2 Accent 6" w:semiHidden="0" w:uiPriority="66" w:unhideWhenUsed="0"/>
-    <w:lsdException w:name="Medium Grid 1 Accent 6" w:semiHidden="0" w:uiPriority="67" w:unhideWhenUsed="0"/>
-    <w:lsdException w:name="Medium Grid 2 Accent 6" w:semiHidden="0" w:uiPriority="68" w:unhideWhenUsed="0"/>
-    <w:lsdException w:name="Medium Grid 3 Accent 6" w:semiHidden="0" w:uiPriority="69" w:unhideWhenUsed="0"/>
-    <w:lsdException w:name="Dark List Accent 6" w:semiHidden="0" w:uiPriority="70" w:unhideWhenUsed="0"/>
-    <w:lsdException w:name="Colorful Shading Accent 6" w:semiHidden="0" w:uiPriority="71" w:unhideWhenUsed="0"/>
-    <w:lsdException w:name="Colorful List Accent 6" w:semiHidden="0" w:uiPriority="72" w:unhideWhenUsed="0"/>
-    <w:lsdException w:name="Colorful Grid Accent 6" w:semiHidden="0" w:uiPriority="73" w:unhideWhenUsed="0"/>
-    <w:lsdException w:name="Subtle Emphasis" w:semiHidden="0" w:uiPriority="19" w:unhideWhenUsed="0" w:qFormat="1"/>
-    <w:lsdException w:name="Intense Emphasis" w:semiHidden="0" w:uiPriority="21" w:unhideWhenUsed="0" w:qFormat="1"/>
-    <w:lsdException w:name="Subtle Reference" w:semiHidden="0" w:uiPriority="31" w:unhideWhenUsed="0" w:qFormat="1"/>
-    <w:lsdException w:name="Intense Reference" w:semiHidden="0" w:uiPriority="32" w:unhideWhenUsed="0" w:qFormat="1"/>
-    <w:lsdException w:name="Book Title" w:semiHidden="0" w:uiPriority="33" w:unhideWhenUsed="0" w:qFormat="1"/>
-    <w:lsdException w:name="Bibliography" w:uiPriority="37"/>
-    <w:lsdException w:name="TOC Heading" w:uiPriority="39" w:qFormat="1"/>
+  <w:latentStyles w:defLockedState="0" w:defUIPriority="99" w:defSemiHidden="0" w:defUnhideWhenUsed="0" w:defQFormat="0" w:count="375">
+    <w:lsdException w:name="Normal" w:uiPriority="0" w:qFormat="1"/>
+    <w:lsdException w:name="heading 1" w:uiPriority="9" w:qFormat="1"/>
+    <w:lsdException w:name="heading 2" w:semiHidden="1" w:uiPriority="9" w:unhideWhenUsed="1" w:qFormat="1"/>
+    <w:lsdException w:name="heading 3" w:semiHidden="1" w:uiPriority="9" w:unhideWhenUsed="1" w:qFormat="1"/>
+    <w:lsdException w:name="heading 4" w:semiHidden="1" w:uiPriority="9" w:unhideWhenUsed="1" w:qFormat="1"/>
+    <w:lsdException w:name="heading 5" w:semiHidden="1" w:uiPriority="9" w:unhideWhenUsed="1" w:qFormat="1"/>
+    <w:lsdException w:name="heading 6" w:semiHidden="1" w:uiPriority="9" w:unhideWhenUsed="1" w:qFormat="1"/>
+    <w:lsdException w:name="heading 7" w:semiHidden="1" w:uiPriority="9" w:unhideWhenUsed="1" w:qFormat="1"/>
+    <w:lsdException w:name="heading 8" w:semiHidden="1" w:uiPriority="9" w:unhideWhenUsed="1" w:qFormat="1"/>
+    <w:lsdException w:name="heading 9" w:semiHidden="1" w:uiPriority="9" w:unhideWhenUsed="1" w:qFormat="1"/>
+    <w:lsdException w:name="index 1" w:semiHidden="1" w:unhideWhenUsed="1"/>
+    <w:lsdException w:name="index 2" w:semiHidden="1" w:unhideWhenUsed="1"/>
+    <w:lsdException w:name="index 3" w:semiHidden="1" w:unhideWhenUsed="1"/>
+    <w:lsdException w:name="index 4" w:semiHidden="1" w:unhideWhenUsed="1"/>
+    <w:lsdException w:name="index 5" w:semiHidden="1" w:unhideWhenUsed="1"/>
+    <w:lsdException w:name="index 6" w:semiHidden="1" w:unhideWhenUsed="1"/>
+    <w:lsdException w:name="index 7" w:semiHidden="1" w:unhideWhenUsed="1"/>
+    <w:lsdException w:name="index 8" w:semiHidden="1" w:unhideWhenUsed="1"/>
+    <w:lsdException w:name="index 9" w:semiHidden="1" w:unhideWhenUsed="1"/>
+    <w:lsdException w:name="toc 1" w:semiHidden="1" w:uiPriority="39" w:unhideWhenUsed="1"/>
+    <w:lsdException w:name="toc 2" w:semiHidden="1" w:uiPriority="39" w:unhideWhenUsed="1"/>
+    <w:lsdException w:name="toc 3" w:semiHidden="1" w:uiPriority="39" w:unhideWhenUsed="1"/>
+    <w:lsdException w:name="toc 4" w:semiHidden="1" w:uiPriority="39" w:unhideWhenUsed="1"/>
+    <w:lsdException w:name="toc 5" w:semiHidden="1" w:uiPriority="39" w:unhideWhenUsed="1"/>
+    <w:lsdException w:name="toc 6" w:semiHidden="1" w:uiPriority="39" w:unhideWhenUsed="1"/>
+    <w:lsdException w:name="toc 7" w:semiHidden="1" w:uiPriority="39" w:unhideWhenUsed="1"/>
+    <w:lsdException w:name="toc 8" w:semiHidden="1" w:uiPriority="39" w:unhideWhenUsed="1"/>
+    <w:lsdException w:name="toc 9" w:semiHidden="1" w:uiPriority="39" w:unhideWhenUsed="1"/>
+    <w:lsdException w:name="Normal Indent" w:semiHidden="1" w:unhideWhenUsed="1"/>
+    <w:lsdException w:name="footnote text" w:semiHidden="1" w:unhideWhenUsed="1"/>
+    <w:lsdException w:name="annotation text" w:semiHidden="1" w:unhideWhenUsed="1"/>
+    <w:lsdException w:name="header" w:semiHidden="1" w:unhideWhenUsed="1"/>
+    <w:lsdException w:name="footer" w:semiHidden="1" w:unhideWhenUsed="1"/>
+    <w:lsdException w:name="index heading" w:semiHidden="1" w:unhideWhenUsed="1"/>
+    <w:lsdException w:name="caption" w:semiHidden="1" w:uiPriority="35" w:unhideWhenUsed="1" w:qFormat="1"/>
+    <w:lsdException w:name="table of figures" w:semiHidden="1" w:unhideWhenUsed="1"/>
+    <w:lsdException w:name="envelope address" w:semiHidden="1" w:unhideWhenUsed="1"/>
+    <w:lsdException w:name="envelope return" w:semiHidden="1" w:unhideWhenUsed="1"/>
+    <w:lsdException w:name="footnote reference" w:semiHidden="1" w:unhideWhenUsed="1"/>
+    <w:lsdException w:name="annotation reference" w:semiHidden="1" w:unhideWhenUsed="1"/>
+    <w:lsdException w:name="line number" w:semiHidden="1" w:unhideWhenUsed="1"/>
+    <w:lsdException w:name="page number" w:semiHidden="1" w:unhideWhenUsed="1"/>
+    <w:lsdException w:name="endnote reference" w:semiHidden="1" w:unhideWhenUsed="1"/>
+    <w:lsdException w:name="endnote text" w:semiHidden="1" w:unhideWhenUsed="1"/>
+    <w:lsdException w:name="table of authorities" w:semiHidden="1" w:unhideWhenUsed="1"/>
+    <w:lsdException w:name="macro" w:semiHidden="1" w:unhideWhenUsed="1"/>
+    <w:lsdException w:name="toa heading" w:semiHidden="1" w:unhideWhenUsed="1"/>
+    <w:lsdException w:name="List" w:semiHidden="1" w:unhideWhenUsed="1"/>
+    <w:lsdException w:name="List Bullet" w:semiHidden="1" w:unhideWhenUsed="1"/>
+    <w:lsdException w:name="List Number" w:semiHidden="1" w:unhideWhenUsed="1"/>
+    <w:lsdException w:name="List 2" w:semiHidden="1" w:unhideWhenUsed="1"/>
+    <w:lsdException w:name="List 3" w:semiHidden="1" w:unhideWhenUsed="1"/>
+    <w:lsdException w:name="List 4" w:semiHidden="1" w:unhideWhenUsed="1"/>
+    <w:lsdException w:name="List 5" w:semiHidden="1" w:unhideWhenUsed="1"/>
+    <w:lsdException w:name="List Bullet 2" w:semiHidden="1" w:unhideWhenUsed="1"/>
+    <w:lsdException w:name="List Bullet 3" w:semiHidden="1" w:unhideWhenUsed="1"/>
+    <w:lsdException w:name="List Bullet 4" w:semiHidden="1" w:unhideWhenUsed="1"/>
+    <w:lsdException w:name="List Bullet 5" w:semiHidden="1" w:unhideWhenUsed="1"/>
+    <w:lsdException w:name="List Number 2" w:semiHidden="1" w:unhideWhenUsed="1"/>
+    <w:lsdException w:name="List Number 3" w:semiHidden="1" w:unhideWhenUsed="1"/>
+    <w:lsdException w:name="List Number 4" w:semiHidden="1" w:unhideWhenUsed="1"/>
+    <w:lsdException w:name="List Number 5" w:semiHidden="1" w:unhideWhenUsed="1"/>
+    <w:lsdException w:name="Title" w:uiPriority="10" w:qFormat="1"/>
+    <w:lsdException w:name="Closing" w:semiHidden="1" w:unhideWhenUsed="1"/>
+    <w:lsdException w:name="Signature" w:semiHidden="1" w:unhideWhenUsed="1"/>
+    <w:lsdException w:name="Default Paragraph Font" w:semiHidden="1" w:uiPriority="1" w:unhideWhenUsed="1"/>
+    <w:lsdException w:name="Body Text" w:semiHidden="1" w:unhideWhenUsed="1"/>
+    <w:lsdException w:name="Body Text Indent" w:semiHidden="1" w:unhideWhenUsed="1"/>
+    <w:lsdException w:name="List Continue" w:semiHidden="1" w:unhideWhenUsed="1"/>
+    <w:lsdException w:name="List Continue 2" w:semiHidden="1" w:unhideWhenUsed="1"/>
+    <w:lsdException w:name="List Continue 3" w:semiHidden="1" w:unhideWhenUsed="1"/>
+    <w:lsdException w:name="List Continue 4" w:semiHidden="1" w:unhideWhenUsed="1"/>
+    <w:lsdException w:name="List Continue 5" w:semiHidden="1" w:unhideWhenUsed="1"/>
+    <w:lsdException w:name="Message Header" w:semiHidden="1" w:unhideWhenUsed="1"/>
+    <w:lsdException w:name="Subtitle" w:uiPriority="11" w:qFormat="1"/>
+    <w:lsdException w:name="Salutation" w:semiHidden="1" w:unhideWhenUsed="1"/>
+    <w:lsdException w:name="Date" w:semiHidden="1" w:unhideWhenUsed="1"/>
+    <w:lsdException w:name="Body Text First Indent" w:semiHidden="1" w:unhideWhenUsed="1"/>
+    <w:lsdException w:name="Body Text First Indent 2" w:semiHidden="1" w:unhideWhenUsed="1"/>
+    <w:lsdException w:name="Note Heading" w:semiHidden="1" w:unhideWhenUsed="1"/>
+    <w:lsdException w:name="Body Text 2" w:semiHidden="1" w:unhideWhenUsed="1"/>
+    <w:lsdException w:name="Body Text 3" w:semiHidden="1" w:unhideWhenUsed="1"/>
+    <w:lsdException w:name="Body Text Indent 2" w:semiHidden="1" w:unhideWhenUsed="1"/>
+    <w:lsdException w:name="Body Text Indent 3" w:semiHidden="1" w:unhideWhenUsed="1"/>
+    <w:lsdException w:name="Block Text" w:semiHidden="1" w:unhideWhenUsed="1"/>
+    <w:lsdException w:name="Hyperlink" w:semiHidden="1" w:unhideWhenUsed="1"/>
+    <w:lsdException w:name="FollowedHyperlink" w:semiHidden="1" w:unhideWhenUsed="1"/>
+    <w:lsdException w:name="Strong" w:uiPriority="22" w:qFormat="1"/>
+    <w:lsdException w:name="Emphasis" w:uiPriority="20" w:qFormat="1"/>
+    <w:lsdException w:name="Document Map" w:semiHidden="1" w:unhideWhenUsed="1"/>
+    <w:lsdException w:name="Plain Text" w:semiHidden="1" w:unhideWhenUsed="1"/>
+    <w:lsdException w:name="E-mail Signature" w:semiHidden="1" w:unhideWhenUsed="1"/>
+    <w:lsdException w:name="HTML Top of Form" w:semiHidden="1" w:unhideWhenUsed="1"/>
+    <w:lsdException w:name="HTML Bottom of Form" w:semiHidden="1" w:unhideWhenUsed="1"/>
+    <w:lsdException w:name="Normal (Web)" w:semiHidden="1" w:unhideWhenUsed="1"/>
+    <w:lsdException w:name="HTML Acronym" w:semiHidden="1" w:unhideWhenUsed="1"/>
+    <w:lsdException w:name="HTML Address" w:semiHidden="1" w:unhideWhenUsed="1"/>
+    <w:lsdException w:name="HTML Cite" w:semiHidden="1" w:unhideWhenUsed="1"/>
+    <w:lsdException w:name="HTML Code" w:semiHidden="1" w:unhideWhenUsed="1"/>
+    <w:lsdException w:name="HTML Definition" w:semiHidden="1" w:unhideWhenUsed="1"/>
+    <w:lsdException w:name="HTML Keyboard" w:semiHidden="1" w:unhideWhenUsed="1"/>
+    <w:lsdException w:name="HTML Preformatted" w:semiHidden="1" w:unhideWhenUsed="1"/>
+    <w:lsdException w:name="HTML Sample" w:semiHidden="1" w:unhideWhenUsed="1"/>
+    <w:lsdException w:name="HTML Typewriter" w:semiHidden="1" w:unhideWhenUsed="1"/>
+    <w:lsdException w:name="HTML Variable" w:semiHidden="1" w:unhideWhenUsed="1"/>
+    <w:lsdException w:name="Normal Table" w:semiHidden="1" w:unhideWhenUsed="1"/>
+    <w:lsdException w:name="annotation subject" w:semiHidden="1" w:unhideWhenUsed="1"/>
+    <w:lsdException w:name="No List" w:semiHidden="1" w:unhideWhenUsed="1"/>
+    <w:lsdException w:name="Outline List 1" w:semiHidden="1" w:unhideWhenUsed="1"/>
+    <w:lsdException w:name="Outline List 2" w:semiHidden="1" w:unhideWhenUsed="1"/>
+    <w:lsdException w:name="Outline List 3" w:semiHidden="1" w:unhideWhenUsed="1"/>
+    <w:lsdException w:name="Table Simple 1" w:semiHidden="1" w:unhideWhenUsed="1"/>
+    <w:lsdException w:name="Table Simple 2" w:semiHidden="1" w:unhideWhenUsed="1"/>
+    <w:lsdException w:name="Table Simple 3" w:semiHidden="1" w:unhideWhenUsed="1"/>
+    <w:lsdException w:name="Table Classic 1" w:semiHidden="1" w:unhideWhenUsed="1"/>
+    <w:lsdException w:name="Table Classic 2" w:semiHidden="1" w:unhideWhenUsed="1"/>
+    <w:lsdException w:name="Table Classic 3" w:semiHidden="1" w:unhideWhenUsed="1"/>
+    <w:lsdException w:name="Table Classic 4" w:semiHidden="1" w:unhideWhenUsed="1"/>
+    <w:lsdException w:name="Table Colorful 1" w:semiHidden="1" w:unhideWhenUsed="1"/>
+    <w:lsdException w:name="Table Colorful 2" w:semiHidden="1" w:unhideWhenUsed="1"/>
+    <w:lsdException w:name="Table Colorful 3" w:semiHidden="1" w:unhideWhenUsed="1"/>
+    <w:lsdException w:name="Table Columns 1" w:semiHidden="1" w:unhideWhenUsed="1"/>
+    <w:lsdException w:name="Table Columns 2" w:semiHidden="1" w:unhideWhenUsed="1"/>
+    <w:lsdException w:name="Table Columns 3" w:semiHidden="1" w:unhideWhenUsed="1"/>
+    <w:lsdException w:name="Table Columns 4" w:semiHidden="1" w:unhideWhenUsed="1"/>
+    <w:lsdException w:name="Table Columns 5" w:semiHidden="1" w:unhideWhenUsed="1"/>
+    <w:lsdException w:name="Table Grid 1" w:semiHidden="1" w:unhideWhenUsed="1"/>
+    <w:lsdException w:name="Table Grid 2" w:semiHidden="1" w:unhideWhenUsed="1"/>
+    <w:lsdException w:name="Table Grid 3" w:semiHidden="1" w:unhideWhenUsed="1"/>
+    <w:lsdException w:name="Table Grid 4" w:semiHidden="1" w:unhideWhenUsed="1"/>
+    <w:lsdException w:name="Table Grid 5" w:semiHidden="1" w:unhideWhenUsed="1"/>
+    <w:lsdException w:name="Table Grid 6" w:semiHidden="1" w:unhideWhenUsed="1"/>
+    <w:lsdException w:name="Table Grid 7" w:semiHidden="1" w:unhideWhenUsed="1"/>
+    <w:lsdException w:name="Table Grid 8" w:semiHidden="1" w:unhideWhenUsed="1"/>
+    <w:lsdException w:name="Table List 1" w:semiHidden="1" w:unhideWhenUsed="1"/>
+    <w:lsdException w:name="Table List 2" w:semiHidden="1" w:unhideWhenUsed="1"/>
+    <w:lsdException w:name="Table List 3" w:semiHidden="1" w:unhideWhenUsed="1"/>
+    <w:lsdException w:name="Table List 4" w:semiHidden="1" w:unhideWhenUsed="1"/>
+    <w:lsdException w:name="Table List 5" w:semiHidden="1" w:unhideWhenUsed="1"/>
+    <w:lsdException w:name="Table List 6" w:semiHidden="1" w:unhideWhenUsed="1"/>
+    <w:lsdException w:name="Table List 7" w:semiHidden="1" w:unhideWhenUsed="1"/>
+    <w:lsdException w:name="Table List 8" w:semiHidden="1" w:unhideWhenUsed="1"/>
+    <w:lsdException w:name="Table 3D effects 1" w:semiHidden="1" w:unhideWhenUsed="1"/>
+    <w:lsdException w:name="Table 3D effects 2" w:semiHidden="1" w:unhideWhenUsed="1"/>
+    <w:lsdException w:name="Table 3D effects 3" w:semiHidden="1" w:unhideWhenUsed="1"/>
+    <w:lsdException w:name="Table Contemporary" w:semiHidden="1" w:unhideWhenUsed="1"/>
+    <w:lsdException w:name="Table Elegant" w:semiHidden="1" w:unhideWhenUsed="1"/>
+    <w:lsdException w:name="Table Professional" w:semiHidden="1" w:unhideWhenUsed="1"/>
+    <w:lsdException w:name="Table Subtle 1" w:semiHidden="1" w:unhideWhenUsed="1"/>
+    <w:lsdException w:name="Table Subtle 2" w:semiHidden="1" w:unhideWhenUsed="1"/>
+    <w:lsdException w:name="Table Web 1" w:semiHidden="1" w:unhideWhenUsed="1"/>
+    <w:lsdException w:name="Table Web 2" w:semiHidden="1" w:unhideWhenUsed="1"/>
+    <w:lsdException w:name="Table Web 3" w:semiHidden="1" w:unhideWhenUsed="1"/>
+    <w:lsdException w:name="Balloon Text" w:semiHidden="1" w:unhideWhenUsed="1"/>
+    <w:lsdException w:name="Table Grid" w:uiPriority="59"/>
+    <w:lsdException w:name="Table Theme" w:semiHidden="1" w:unhideWhenUsed="1"/>
+    <w:lsdException w:name="Placeholder Text" w:semiHidden="1"/>
+    <w:lsdException w:name="No Spacing" w:uiPriority="1" w:qFormat="1"/>
+    <w:lsdException w:name="Light Shading" w:uiPriority="60"/>
+    <w:lsdException w:name="Light List" w:uiPriority="61"/>
+    <w:lsdException w:name="Light Grid" w:uiPriority="62"/>
+    <w:lsdException w:name="Medium Shading 1" w:uiPriority="63"/>
+    <w:lsdException w:name="Medium Shading 2" w:uiPriority="64"/>
+    <w:lsdException w:name="Medium List 1" w:uiPriority="65"/>
+    <w:lsdException w:name="Medium List 2" w:uiPriority="66"/>
+    <w:lsdException w:name="Medium Grid 1" w:uiPriority="67"/>
+    <w:lsdException w:name="Medium Grid 2" w:uiPriority="68"/>
+    <w:lsdException w:name="Medium Grid 3" w:uiPriority="69"/>
+    <w:lsdException w:name="Dark List" w:uiPriority="70"/>
+    <w:lsdException w:name="Colorful Shading" w:uiPriority="71"/>
+    <w:lsdException w:name="Colorful List" w:uiPriority="72"/>
+    <w:lsdException w:name="Colorful Grid" w:uiPriority="73"/>
+    <w:lsdException w:name="Light Shading Accent 1" w:uiPriority="60"/>
+    <w:lsdException w:name="Light List Accent 1" w:uiPriority="61"/>
+    <w:lsdException w:name="Light Grid Accent 1" w:uiPriority="62"/>
+    <w:lsdException w:name="Medium Shading 1 Accent 1" w:uiPriority="63"/>
+    <w:lsdException w:name="Medium Shading 2 Accent 1" w:uiPriority="64"/>
+    <w:lsdException w:name="Medium List 1 Accent 1" w:uiPriority="65"/>
+    <w:lsdException w:name="Revision" w:semiHidden="1"/>
+    <w:lsdException w:name="List Paragraph" w:uiPriority="34" w:qFormat="1"/>
+    <w:lsdException w:name="Quote" w:uiPriority="29" w:qFormat="1"/>
+    <w:lsdException w:name="Intense Quote" w:uiPriority="30" w:qFormat="1"/>
+    <w:lsdException w:name="Medium List 2 Accent 1" w:uiPriority="66"/>
+    <w:lsdException w:name="Medium Grid 1 Accent 1" w:uiPriority="67"/>
+    <w:lsdException w:name="Medium Grid 2 Accent 1" w:uiPriority="68"/>
+    <w:lsdException w:name="Medium Grid 3 Accent 1" w:uiPriority="69"/>
+    <w:lsdException w:name="Dark List Accent 1" w:uiPriority="70"/>
+    <w:lsdException w:name="Colorful Shading Accent 1" w:uiPriority="71"/>
+    <w:lsdException w:name="Colorful List Accent 1" w:uiPriority="72"/>
+    <w:lsdException w:name="Colorful Grid Accent 1" w:uiPriority="73"/>
+    <w:lsdException w:name="Light Shading Accent 2" w:uiPriority="60"/>
+    <w:lsdException w:name="Light List Accent 2" w:uiPriority="61"/>
+    <w:lsdException w:name="Light Grid Accent 2" w:uiPriority="62"/>
+    <w:lsdException w:name="Medium Shading 1 Accent 2" w:uiPriority="63"/>
+    <w:lsdException w:name="Medium Shading 2 Accent 2" w:uiPriority="64"/>
+    <w:lsdException w:name="Medium List 1 Accent 2" w:uiPriority="65"/>
+    <w:lsdException w:name="Medium List 2 Accent 2" w:uiPriority="66"/>
+    <w:lsdException w:name="Medium Grid 1 Accent 2" w:uiPriority="67"/>
+    <w:lsdException w:name="Medium Grid 2 Accent 2" w:uiPriority="68"/>
+    <w:lsdException w:name="Medium Grid 3 Accent 2" w:uiPriority="69"/>
+    <w:lsdException w:name="Dark List Accent 2" w:uiPriority="70"/>
+    <w:lsdException w:name="Colorful Shading Accent 2" w:uiPriority="71"/>
+    <w:lsdException w:name="Colorful List Accent 2" w:uiPriority="72"/>
+    <w:lsdException w:name="Colorful Grid Accent 2" w:uiPriority="73"/>
+    <w:lsdException w:name="Light Shading Accent 3" w:uiPriority="60"/>
+    <w:lsdException w:name="Light List Accent 3" w:uiPriority="61"/>
+    <w:lsdException w:name="Light Grid Accent 3" w:uiPriority="62"/>
+    <w:lsdException w:name="Medium Shading 1 Accent 3" w:uiPriority="63"/>
+    <w:lsdException w:name="Medium Shading 2 Accent 3" w:uiPriority="64"/>
+    <w:lsdException w:name="Medium List 1 Accent 3" w:uiPriority="65"/>
+    <w:lsdException w:name="Medium List 2 Accent 3" w:uiPriority="66"/>
+    <w:lsdException w:name="Medium Grid 1 Accent 3" w:uiPriority="67"/>
+    <w:lsdException w:name="Medium Grid 2 Accent 3" w:uiPriority="68"/>
+    <w:lsdException w:name="Medium Grid 3 Accent 3" w:uiPriority="69"/>
+    <w:lsdException w:name="Dark List Accent 3" w:uiPriority="70"/>
+    <w:lsdException w:name="Colorful Shading Accent 3" w:uiPriority="71"/>
+    <w:lsdException w:name="Colorful List Accent 3" w:uiPriority="72"/>
+    <w:lsdException w:name="Colorful Grid Accent 3" w:uiPriority="73"/>
+    <w:lsdException w:name="Light Shading Accent 4" w:uiPriority="60"/>
+    <w:lsdException w:name="Light List Accent 4" w:uiPriority="61"/>
+    <w:lsdException w:name="Light Grid Accent 4" w:uiPriority="62"/>
+    <w:lsdException w:name="Medium Shading 1 Accent 4" w:uiPriority="63"/>
+    <w:lsdException w:name="Medium Shading 2 Accent 4" w:uiPriority="64"/>
+    <w:lsdException w:name="Medium List 1 Accent 4" w:uiPriority="65"/>
+    <w:lsdException w:name="Medium List 2 Accent 4" w:uiPriority="66"/>
+    <w:lsdException w:name="Medium Grid 1 Accent 4" w:uiPriority="67"/>
+    <w:lsdException w:name="Medium Grid 2 Accent 4" w:uiPriority="68"/>
+    <w:lsdException w:name="Medium Grid 3 Accent 4" w:uiPriority="69"/>
+    <w:lsdException w:name="Dark List Accent 4" w:uiPriority="70"/>
+    <w:lsdException w:name="Colorful Shading Accent 4" w:uiPriority="71"/>
+    <w:lsdException w:name="Colorful List Accent 4" w:uiPriority="72"/>
+    <w:lsdException w:name="Colorful Grid Accent 4" w:uiPriority="73"/>
+    <w:lsdException w:name="Light Shading Accent 5" w:uiPriority="60"/>
+    <w:lsdException w:name="Light List Accent 5" w:uiPriority="61"/>
+    <w:lsdException w:name="Light Grid Accent 5" w:uiPriority="62"/>
+    <w:lsdException w:name="Medium Shading 1 Accent 5" w:uiPriority="63"/>
+    <w:lsdException w:name="Medium Shading 2 Accent 5" w:uiPriority="64"/>
+    <w:lsdException w:name="Medium List 1 Accent 5" w:uiPriority="65"/>
+    <w:lsdException w:name="Medium List 2 Accent 5" w:uiPriority="66"/>
+    <w:lsdException w:name="Medium Grid 1 Accent 5" w:uiPriority="67"/>
+    <w:lsdException w:name="Medium Grid 2 Accent 5" w:uiPriority="68"/>
+    <w:lsdException w:name="Medium Grid 3 Accent 5" w:uiPriority="69"/>
+    <w:lsdException w:name="Dark List Accent 5" w:uiPriority="70"/>
+    <w:lsdException w:name="Colorful Shading Accent 5" w:uiPriority="71"/>
+    <w:lsdException w:name="Colorful List Accent 5" w:uiPriority="72"/>
+    <w:lsdException w:name="Colorful Grid Accent 5" w:uiPriority="73"/>
+    <w:lsdException w:name="Light Shading Accent 6" w:uiPriority="60"/>
+    <w:lsdException w:name="Light List Accent 6" w:uiPriority="61"/>
+    <w:lsdException w:name="Light Grid Accent 6" w:uiPriority="62"/>
+    <w:lsdException w:name="Medium Shading 1 Accent 6" w:uiPriority="63"/>
+    <w:lsdException w:name="Medium Shading 2 Accent 6" w:uiPriority="64"/>
+    <w:lsdException w:name="Medium List 1 Accent 6" w:uiPriority="65"/>
+    <w:lsdException w:name="Medium List 2 Accent 6" w:uiPriority="66"/>
+    <w:lsdException w:name="Medium Grid 1 Accent 6" w:uiPriority="67"/>
+    <w:lsdException w:name="Medium Grid 2 Accent 6" w:uiPriority="68"/>
+    <w:lsdException w:name="Medium Grid 3 Accent 6" w:uiPriority="69"/>
+    <w:lsdException w:name="Dark List Accent 6" w:uiPriority="70"/>
+    <w:lsdException w:name="Colorful Shading Accent 6" w:uiPriority="71"/>
+    <w:lsdException w:name="Colorful List Accent 6" w:uiPriority="72"/>
+    <w:lsdException w:name="Colorful Grid Accent 6" w:uiPriority="73"/>
+    <w:lsdException w:name="Subtle Emphasis" w:uiPriority="19" w:qFormat="1"/>
+    <w:lsdException w:name="Intense Emphasis" w:uiPriority="21" w:qFormat="1"/>
+    <w:lsdException w:name="Subtle Reference" w:uiPriority="31" w:qFormat="1"/>
+    <w:lsdException w:name="Intense Reference" w:uiPriority="32" w:qFormat="1"/>
+    <w:lsdException w:name="Book Title" w:uiPriority="33" w:qFormat="1"/>
+    <w:lsdException w:name="Bibliography" w:semiHidden="1" w:uiPriority="37" w:unhideWhenUsed="1"/>
+    <w:lsdException w:name="TOC Heading" w:semiHidden="1" w:uiPriority="39" w:unhideWhenUsed="1" w:qFormat="1"/>
+    <w:lsdException w:name="Grid Table Light" w:semiHidden="1" w:unhideWhenUsed="1"/>
+    <w:lsdException w:name="Grid Table 1 Light" w:semiHidden="1" w:unhideWhenUsed="1"/>
+    <w:lsdException w:name="Grid Table 2" w:semiHidden="1" w:unhideWhenUsed="1"/>
+    <w:lsdException w:name="Grid Table 3" w:semiHidden="1" w:unhideWhenUsed="1"/>
+    <w:lsdException w:name="Grid Table 4" w:uiPriority="49"/>
+    <w:lsdException w:name="Grid Table 5 Dark" w:uiPriority="50"/>
+    <w:lsdException w:name="Grid Table 6 Colorful" w:uiPriority="51"/>
+    <w:lsdException w:name="Grid Table 7 Colorful" w:uiPriority="52"/>
+    <w:lsdException w:name="Grid Table 1 Light Accent 1" w:uiPriority="46"/>
+    <w:lsdException w:name="Grid Table 2 Accent 1" w:uiPriority="47"/>
+    <w:lsdException w:name="Grid Table 3 Accent 1" w:uiPriority="48"/>
+    <w:lsdException w:name="Grid Table 4 Accent 1" w:uiPriority="49"/>
+    <w:lsdException w:name="Grid Table 5 Dark Accent 1" w:uiPriority="50"/>
+    <w:lsdException w:name="Grid Table 6 Colorful Accent 1" w:uiPriority="51"/>
+    <w:lsdException w:name="Grid Table 7 Colorful Accent 1" w:uiPriority="52"/>
+    <w:lsdException w:name="Grid Table 1 Light Accent 2" w:uiPriority="46"/>
+    <w:lsdException w:name="Grid Table 2 Accent 2" w:uiPriority="47"/>
+    <w:lsdException w:name="Grid Table 3 Accent 2" w:uiPriority="48"/>
+    <w:lsdException w:name="Grid Table 4 Accent 2" w:uiPriority="49"/>
+    <w:lsdException w:name="Grid Table 5 Dark Accent 2" w:uiPriority="50"/>
+    <w:lsdException w:name="Grid Table 6 Colorful Accent 2" w:uiPriority="51"/>
+    <w:lsdException w:name="Grid Table 7 Colorful Accent 2" w:uiPriority="52"/>
+    <w:lsdException w:name="Grid Table 1 Light Accent 3" w:uiPriority="46"/>
+    <w:lsdException w:name="Grid Table 2 Accent 3" w:uiPriority="47"/>
+    <w:lsdException w:name="Grid Table 3 Accent 3" w:uiPriority="48"/>
+    <w:lsdException w:name="Grid Table 4 Accent 3" w:uiPriority="49"/>
+    <w:lsdException w:name="Grid Table 5 Dark Accent 3" w:uiPriority="50"/>
+    <w:lsdException w:name="Grid Table 6 Colorful Accent 3" w:uiPriority="51"/>
+    <w:lsdException w:name="Grid Table 7 Colorful Accent 3" w:uiPriority="52"/>
+    <w:lsdException w:name="Grid Table 1 Light Accent 4" w:uiPriority="46"/>
+    <w:lsdException w:name="Grid Table 2 Accent 4" w:uiPriority="47"/>
+    <w:lsdException w:name="Grid Table 3 Accent 4" w:uiPriority="48"/>
+    <w:lsdException w:name="Grid Table 4 Accent 4" w:uiPriority="49"/>
+    <w:lsdException w:name="Grid Table 5 Dark Accent 4" w:uiPriority="50"/>
+    <w:lsdException w:name="Grid Table 6 Colorful Accent 4" w:uiPriority="51"/>
+    <w:lsdException w:name="Grid Table 7 Colorful Accent 4" w:uiPriority="52"/>
+    <w:lsdException w:name="Grid Table 1 Light Accent 5" w:uiPriority="46"/>
+    <w:lsdException w:name="Grid Table 2 Accent 5" w:uiPriority="47"/>
+    <w:lsdException w:name="Grid Table 3 Accent 5" w:uiPriority="48"/>
+    <w:lsdException w:name="Grid Table 4 Accent 5" w:uiPriority="49"/>
+    <w:lsdException w:name="Grid Table 5 Dark Accent 5" w:uiPriority="50"/>
+    <w:lsdException w:name="Grid Table 6 Colorful Accent 5" w:uiPriority="51"/>
+    <w:lsdException w:name="Grid Table 7 Colorful Accent 5" w:uiPriority="52"/>
+    <w:lsdException w:name="Grid Table 1 Light Accent 6" w:uiPriority="46"/>
+    <w:lsdException w:name="Grid Table 2 Accent 6" w:uiPriority="47"/>
+    <w:lsdException w:name="Grid Table 3 Accent 6" w:uiPriority="48"/>
+    <w:lsdException w:name="Grid Table 4 Accent 6" w:uiPriority="49"/>
+    <w:lsdException w:name="Grid Table 5 Dark Accent 6" w:uiPriority="50"/>
+    <w:lsdException w:name="Grid Table 6 Colorful Accent 6" w:uiPriority="51"/>
+    <w:lsdException w:name="Grid Table 7 Colorful Accent 6" w:uiPriority="52"/>
+    <w:lsdException w:name="List Table 1 Light" w:uiPriority="46"/>
+    <w:lsdException w:name="List Table 2" w:uiPriority="47"/>
+    <w:lsdException w:name="List Table 3" w:uiPriority="48"/>
+    <w:lsdException w:name="List Table 4" w:uiPriority="49"/>
+    <w:lsdException w:name="List Table 5 Dark" w:uiPriority="50"/>
+    <w:lsdException w:name="List Table 6 Colorful" w:uiPriority="51"/>
+    <w:lsdException w:name="List Table 7 Colorful" w:uiPriority="52"/>
+    <w:lsdException w:name="List Table 1 Light Accent 1" w:uiPriority="46"/>
+    <w:lsdException w:name="List Table 2 Accent 1" w:uiPriority="47"/>
+    <w:lsdException w:name="List Table 3 Accent 1" w:uiPriority="48"/>
+    <w:lsdException w:name="List Table 4 Accent 1" w:uiPriority="49"/>
+    <w:lsdException w:name="List Table 5 Dark Accent 1" w:uiPriority="50"/>
+    <w:lsdException w:name="List Table 6 Colorful Accent 1" w:uiPriority="51"/>
+    <w:lsdException w:name="List Table 7 Colorful Accent 1" w:uiPriority="52"/>
+    <w:lsdException w:name="List Table 1 Light Accent 2" w:uiPriority="46"/>
+    <w:lsdException w:name="List Table 2 Accent 2" w:uiPriority="47"/>
+    <w:lsdException w:name="List Table 3 Accent 2" w:uiPriority="48"/>
+    <w:lsdException w:name="List Table 4 Accent 2" w:uiPriority="49"/>
+    <w:lsdException w:name="List Table 5 Dark Accent 2" w:uiPriority="50"/>
+    <w:lsdException w:name="List Table 6 Colorful Accent 2" w:uiPriority="51"/>
+    <w:lsdException w:name="List Table 7 Colorful Accent 2" w:uiPriority="52"/>
+    <w:lsdException w:name="List Table 1 Light Accent 3" w:uiPriority="46"/>
+    <w:lsdException w:name="List Table 2 Accent 3" w:uiPriority="47"/>
+    <w:lsdException w:name="List Table 3 Accent 3" w:uiPriority="48"/>
+    <w:lsdException w:name="List Table 4 Accent 3" w:uiPriority="49"/>
+    <w:lsdException w:name="List Table 5 Dark Accent 3" w:uiPriority="50"/>
+    <w:lsdException w:name="List Table 6 Colorful Accent 3" w:uiPriority="51"/>
+    <w:lsdException w:name="List Table 7 Colorful Accent 3" w:uiPriority="52"/>
+    <w:lsdException w:name="List Table 1 Light Accent 4" w:uiPriority="46"/>
+    <w:lsdException w:name="List Table 2 Accent 4" w:uiPriority="47"/>
+    <w:lsdException w:name="List Table 3 Accent 4" w:uiPriority="48"/>
+    <w:lsdException w:name="List Table 4 Accent 4" w:uiPriority="49"/>
+    <w:lsdException w:name="List Table 5 Dark Accent 4" w:uiPriority="50"/>
+    <w:lsdException w:name="List Table 6 Colorful Accent 4" w:uiPriority="51"/>
+    <w:lsdException w:name="List Table 7 Colorful Accent 4" w:uiPriority="52"/>
+    <w:lsdException w:name="List Table 1 Light Accent 5" w:uiPriority="46"/>
+    <w:lsdException w:name="List Table 2 Accent 5" w:uiPriority="47"/>
+    <w:lsdException w:name="List Table 3 Accent 5" w:uiPriority="48"/>
+    <w:lsdException w:name="List Table 4 Accent 5" w:uiPriority="49"/>
+    <w:lsdException w:name="List Table 5 Dark Accent 5" w:uiPriority="50"/>
+    <w:lsdException w:name="List Table 6 Colorful Accent 5" w:uiPriority="51"/>
+    <w:lsdException w:name="List Table 7 Colorful Accent 5" w:uiPriority="52"/>
+    <w:lsdException w:name="List Table 1 Light Accent 6" w:uiPriority="46"/>
+    <w:lsdException w:name="List Table 2 Accent 6" w:uiPriority="47"/>
+    <w:lsdException w:name="List Table 3 Accent 6" w:uiPriority="48"/>
+    <w:lsdException w:name="List Table 4 Accent 6" w:uiPriority="49"/>
+    <w:lsdException w:name="List Table 5 Dark Accent 6" w:uiPriority="50"/>
+    <w:lsdException w:name="List Table 6 Colorful Accent 6" w:uiPriority="51"/>
+    <w:lsdException w:name="List Table 7 Colorful Accent 6" w:uiPriority="52"/>
+    <w:lsdException w:name="Mention" w:semiHidden="1" w:unhideWhenUsed="1"/>
+    <w:lsdException w:name="Smart Hyperlink" w:semiHidden="1" w:unhideWhenUsed="1"/>
+    <w:lsdException w:name="Hashtag" w:semiHidden="1" w:unhideWhenUsed="1"/>
+    <w:lsdException w:name="Unresolved Mention" w:semiHidden="1" w:unhideWhenUsed="1"/>
   </w:latentStyles>
   <w:style w:type="paragraph" w:default="1" w:styleId="Normal">
     <w:name w:val="Normal"/>
@@ -2798,255 +2456,7 @@
       <w:spacing w:after="0"/>
     </w:pPr>
     <w:rPr>
-      <w:rFonts w:ascii="Abadi MT Condensed Light" w:eastAsia="ＭＳ 明朝" w:hAnsi="Abadi MT Condensed Light" w:cs="Times New Roman"/>
-      <w:lang w:eastAsia="en-US"/>
-    </w:rPr>
-  </w:style>
-  <w:style w:type="character" w:default="1" w:styleId="DefaultParagraphFont">
-    <w:name w:val="Default Paragraph Font"/>
-    <w:uiPriority w:val="1"/>
-    <w:semiHidden/>
-    <w:unhideWhenUsed/>
-  </w:style>
-  <w:style w:type="table" w:default="1" w:styleId="TableNormal">
-    <w:name w:val="Normal Table"/>
-    <w:uiPriority w:val="99"/>
-    <w:semiHidden/>
-    <w:unhideWhenUsed/>
-    <w:tblPr>
-      <w:tblInd w:w="0" w:type="dxa"/>
-      <w:tblCellMar>
-        <w:top w:w="0" w:type="dxa"/>
-        <w:left w:w="108" w:type="dxa"/>
-        <w:bottom w:w="0" w:type="dxa"/>
-        <w:right w:w="108" w:type="dxa"/>
-      </w:tblCellMar>
-    </w:tblPr>
-  </w:style>
-  <w:style w:type="numbering" w:default="1" w:styleId="NoList">
-    <w:name w:val="No List"/>
-    <w:uiPriority w:val="99"/>
-    <w:semiHidden/>
-    <w:unhideWhenUsed/>
-  </w:style>
-  <w:style w:type="paragraph" w:styleId="Header">
-    <w:name w:val="header"/>
-    <w:basedOn w:val="Normal"/>
-    <w:link w:val="HeaderChar"/>
-    <w:uiPriority w:val="99"/>
-    <w:unhideWhenUsed/>
-    <w:rsid w:val="004F2EEB"/>
-    <w:pPr>
-      <w:tabs>
-        <w:tab w:val="center" w:pos="4320"/>
-        <w:tab w:val="right" w:pos="8640"/>
-      </w:tabs>
-    </w:pPr>
-    <w:rPr>
-      <w:rFonts w:asciiTheme="minorHAnsi" w:eastAsiaTheme="minorEastAsia" w:hAnsiTheme="minorHAnsi" w:cstheme="minorBidi"/>
-      <w:lang w:eastAsia="ja-JP"/>
-    </w:rPr>
-  </w:style>
-  <w:style w:type="character" w:customStyle="1" w:styleId="HeaderChar">
-    <w:name w:val="Header Char"/>
-    <w:basedOn w:val="DefaultParagraphFont"/>
-    <w:link w:val="Header"/>
-    <w:uiPriority w:val="99"/>
-    <w:rsid w:val="004F2EEB"/>
-  </w:style>
-  <w:style w:type="paragraph" w:styleId="Footer">
-    <w:name w:val="footer"/>
-    <w:basedOn w:val="Normal"/>
-    <w:link w:val="FooterChar"/>
-    <w:uiPriority w:val="99"/>
-    <w:unhideWhenUsed/>
-    <w:rsid w:val="004F2EEB"/>
-    <w:pPr>
-      <w:tabs>
-        <w:tab w:val="center" w:pos="4320"/>
-        <w:tab w:val="right" w:pos="8640"/>
-      </w:tabs>
-    </w:pPr>
-    <w:rPr>
-      <w:rFonts w:asciiTheme="minorHAnsi" w:eastAsiaTheme="minorEastAsia" w:hAnsiTheme="minorHAnsi" w:cstheme="minorBidi"/>
-      <w:lang w:eastAsia="ja-JP"/>
-    </w:rPr>
-  </w:style>
-  <w:style w:type="character" w:customStyle="1" w:styleId="FooterChar">
-    <w:name w:val="Footer Char"/>
-    <w:basedOn w:val="DefaultParagraphFont"/>
-    <w:link w:val="Footer"/>
-    <w:uiPriority w:val="99"/>
-    <w:rsid w:val="004F2EEB"/>
-  </w:style>
-</w:styles>
-</file>
-
-<file path=word/stylesWithEffects.xml><?xml version="1.0" encoding="utf-8"?>
-<w:styles xmlns:wpc="http://schemas.microsoft.com/office/word/2010/wordprocessingCanvas" xmlns:mo="http://schemas.microsoft.com/office/mac/office/2008/main" xmlns:mc="http://schemas.openxmlformats.org/markup-compatibility/2006" xmlns:mv="urn:schemas-microsoft-com:mac:vml" xmlns:o="urn:schemas-microsoft-com:office:office" xmlns:r="http://schemas.openxmlformats.org/officeDocument/2006/relationships" xmlns:m="http://schemas.openxmlformats.org/officeDocument/2006/math" xmlns:v="urn:schemas-microsoft-com:vml" xmlns:wp14="http://schemas.microsoft.com/office/word/2010/wordprocessingDrawing" xmlns:wp="http://schemas.openxmlformats.org/drawingml/2006/wordprocessingDrawing" xmlns:w10="urn:schemas-microsoft-com:office:word" xmlns:w="http://schemas.openxmlformats.org/wordprocessingml/2006/main" xmlns:w14="http://schemas.microsoft.com/office/word/2010/wordml" xmlns:wpg="http://schemas.microsoft.com/office/word/2010/wordprocessingGroup" xmlns:wpi="http://schemas.microsoft.com/office/word/2010/wordprocessingInk" xmlns:wne="http://schemas.microsoft.com/office/word/2006/wordml" xmlns:wps="http://schemas.microsoft.com/office/word/2010/wordprocessingShape" mc:Ignorable="w14 wp14">
-  <w:docDefaults>
-    <w:rPrDefault>
-      <w:rPr>
-        <w:rFonts w:asciiTheme="minorHAnsi" w:eastAsiaTheme="minorEastAsia" w:hAnsiTheme="minorHAnsi" w:cstheme="minorBidi"/>
-        <w:sz w:val="24"/>
-        <w:szCs w:val="24"/>
-        <w:lang w:val="en-US" w:eastAsia="ja-JP" w:bidi="ar-SA"/>
-      </w:rPr>
-    </w:rPrDefault>
-    <w:pPrDefault>
-      <w:pPr>
-        <w:spacing w:after="200"/>
-      </w:pPr>
-    </w:pPrDefault>
-  </w:docDefaults>
-  <w:latentStyles w:defLockedState="0" w:defUIPriority="99" w:defSemiHidden="1" w:defUnhideWhenUsed="1" w:defQFormat="0" w:count="276">
-    <w:lsdException w:name="Normal" w:semiHidden="0" w:uiPriority="0" w:unhideWhenUsed="0" w:qFormat="1"/>
-    <w:lsdException w:name="heading 1" w:semiHidden="0" w:uiPriority="9" w:unhideWhenUsed="0" w:qFormat="1"/>
-    <w:lsdException w:name="heading 2" w:uiPriority="9" w:qFormat="1"/>
-    <w:lsdException w:name="heading 3" w:uiPriority="9" w:qFormat="1"/>
-    <w:lsdException w:name="heading 4" w:uiPriority="9" w:qFormat="1"/>
-    <w:lsdException w:name="heading 5" w:uiPriority="9" w:qFormat="1"/>
-    <w:lsdException w:name="heading 6" w:uiPriority="9" w:qFormat="1"/>
-    <w:lsdException w:name="heading 7" w:uiPriority="9" w:qFormat="1"/>
-    <w:lsdException w:name="heading 8" w:uiPriority="9" w:qFormat="1"/>
-    <w:lsdException w:name="heading 9" w:uiPriority="9" w:qFormat="1"/>
-    <w:lsdException w:name="toc 1" w:uiPriority="39"/>
-    <w:lsdException w:name="toc 2" w:uiPriority="39"/>
-    <w:lsdException w:name="toc 3" w:uiPriority="39"/>
-    <w:lsdException w:name="toc 4" w:uiPriority="39"/>
-    <w:lsdException w:name="toc 5" w:uiPriority="39"/>
-    <w:lsdException w:name="toc 6" w:uiPriority="39"/>
-    <w:lsdException w:name="toc 7" w:uiPriority="39"/>
-    <w:lsdException w:name="toc 8" w:uiPriority="39"/>
-    <w:lsdException w:name="toc 9" w:uiPriority="39"/>
-    <w:lsdException w:name="caption" w:uiPriority="35" w:qFormat="1"/>
-    <w:lsdException w:name="Title" w:semiHidden="0" w:uiPriority="10" w:unhideWhenUsed="0" w:qFormat="1"/>
-    <w:lsdException w:name="Default Paragraph Font" w:uiPriority="1"/>
-    <w:lsdException w:name="Subtitle" w:semiHidden="0" w:uiPriority="11" w:unhideWhenUsed="0" w:qFormat="1"/>
-    <w:lsdException w:name="Strong" w:semiHidden="0" w:uiPriority="22" w:unhideWhenUsed="0" w:qFormat="1"/>
-    <w:lsdException w:name="Emphasis" w:semiHidden="0" w:uiPriority="20" w:unhideWhenUsed="0" w:qFormat="1"/>
-    <w:lsdException w:name="Table Grid" w:semiHidden="0" w:uiPriority="59" w:unhideWhenUsed="0"/>
-    <w:lsdException w:name="Placeholder Text" w:unhideWhenUsed="0"/>
-    <w:lsdException w:name="No Spacing" w:semiHidden="0" w:uiPriority="1" w:unhideWhenUsed="0" w:qFormat="1"/>
-    <w:lsdException w:name="Light Shading" w:semiHidden="0" w:uiPriority="60" w:unhideWhenUsed="0"/>
-    <w:lsdException w:name="Light List" w:semiHidden="0" w:uiPriority="61" w:unhideWhenUsed="0"/>
-    <w:lsdException w:name="Light Grid" w:semiHidden="0" w:uiPriority="62" w:unhideWhenUsed="0"/>
-    <w:lsdException w:name="Medium Shading 1" w:semiHidden="0" w:uiPriority="63" w:unhideWhenUsed="0"/>
-    <w:lsdException w:name="Medium Shading 2" w:semiHidden="0" w:uiPriority="64" w:unhideWhenUsed="0"/>
-    <w:lsdException w:name="Medium List 1" w:semiHidden="0" w:uiPriority="65" w:unhideWhenUsed="0"/>
-    <w:lsdException w:name="Medium List 2" w:semiHidden="0" w:uiPriority="66" w:unhideWhenUsed="0"/>
-    <w:lsdException w:name="Medium Grid 1" w:semiHidden="0" w:uiPriority="67" w:unhideWhenUsed="0"/>
-    <w:lsdException w:name="Medium Grid 2" w:semiHidden="0" w:uiPriority="68" w:unhideWhenUsed="0"/>
-    <w:lsdException w:name="Medium Grid 3" w:semiHidden="0" w:uiPriority="69" w:unhideWhenUsed="0"/>
-    <w:lsdException w:name="Dark List" w:semiHidden="0" w:uiPriority="70" w:unhideWhenUsed="0"/>
-    <w:lsdException w:name="Colorful Shading" w:semiHidden="0" w:uiPriority="71" w:unhideWhenUsed="0"/>
-    <w:lsdException w:name="Colorful List" w:semiHidden="0" w:uiPriority="72" w:unhideWhenUsed="0"/>
-    <w:lsdException w:name="Colorful Grid" w:semiHidden="0" w:uiPriority="73" w:unhideWhenUsed="0"/>
-    <w:lsdException w:name="Light Shading Accent 1" w:semiHidden="0" w:uiPriority="60" w:unhideWhenUsed="0"/>
-    <w:lsdException w:name="Light List Accent 1" w:semiHidden="0" w:uiPriority="61" w:unhideWhenUsed="0"/>
-    <w:lsdException w:name="Light Grid Accent 1" w:semiHidden="0" w:uiPriority="62" w:unhideWhenUsed="0"/>
-    <w:lsdException w:name="Medium Shading 1 Accent 1" w:semiHidden="0" w:uiPriority="63" w:unhideWhenUsed="0"/>
-    <w:lsdException w:name="Medium Shading 2 Accent 1" w:semiHidden="0" w:uiPriority="64" w:unhideWhenUsed="0"/>
-    <w:lsdException w:name="Medium List 1 Accent 1" w:semiHidden="0" w:uiPriority="65" w:unhideWhenUsed="0"/>
-    <w:lsdException w:name="Revision" w:unhideWhenUsed="0"/>
-    <w:lsdException w:name="List Paragraph" w:semiHidden="0" w:uiPriority="34" w:unhideWhenUsed="0" w:qFormat="1"/>
-    <w:lsdException w:name="Quote" w:semiHidden="0" w:uiPriority="29" w:unhideWhenUsed="0" w:qFormat="1"/>
-    <w:lsdException w:name="Intense Quote" w:semiHidden="0" w:uiPriority="30" w:unhideWhenUsed="0" w:qFormat="1"/>
-    <w:lsdException w:name="Medium List 2 Accent 1" w:semiHidden="0" w:uiPriority="66" w:unhideWhenUsed="0"/>
-    <w:lsdException w:name="Medium Grid 1 Accent 1" w:semiHidden="0" w:uiPriority="67" w:unhideWhenUsed="0"/>
-    <w:lsdException w:name="Medium Grid 2 Accent 1" w:semiHidden="0" w:uiPriority="68" w:unhideWhenUsed="0"/>
-    <w:lsdException w:name="Medium Grid 3 Accent 1" w:semiHidden="0" w:uiPriority="69" w:unhideWhenUsed="0"/>
-    <w:lsdException w:name="Dark List Accent 1" w:semiHidden="0" w:uiPriority="70" w:unhideWhenUsed="0"/>
-    <w:lsdException w:name="Colorful Shading Accent 1" w:semiHidden="0" w:uiPriority="71" w:unhideWhenUsed="0"/>
-    <w:lsdException w:name="Colorful List Accent 1" w:semiHidden="0" w:uiPriority="72" w:unhideWhenUsed="0"/>
-    <w:lsdException w:name="Colorful Grid Accent 1" w:semiHidden="0" w:uiPriority="73" w:unhideWhenUsed="0"/>
-    <w:lsdException w:name="Light Shading Accent 2" w:semiHidden="0" w:uiPriority="60" w:unhideWhenUsed="0"/>
-    <w:lsdException w:name="Light List Accent 2" w:semiHidden="0" w:uiPriority="61" w:unhideWhenUsed="0"/>
-    <w:lsdException w:name="Light Grid Accent 2" w:semiHidden="0" w:uiPriority="62" w:unhideWhenUsed="0"/>
-    <w:lsdException w:name="Medium Shading 1 Accent 2" w:semiHidden="0" w:uiPriority="63" w:unhideWhenUsed="0"/>
-    <w:lsdException w:name="Medium Shading 2 Accent 2" w:semiHidden="0" w:uiPriority="64" w:unhideWhenUsed="0"/>
-    <w:lsdException w:name="Medium List 1 Accent 2" w:semiHidden="0" w:uiPriority="65" w:unhideWhenUsed="0"/>
-    <w:lsdException w:name="Medium List 2 Accent 2" w:semiHidden="0" w:uiPriority="66" w:unhideWhenUsed="0"/>
-    <w:lsdException w:name="Medium Grid 1 Accent 2" w:semiHidden="0" w:uiPriority="67" w:unhideWhenUsed="0"/>
-    <w:lsdException w:name="Medium Grid 2 Accent 2" w:semiHidden="0" w:uiPriority="68" w:unhideWhenUsed="0"/>
-    <w:lsdException w:name="Medium Grid 3 Accent 2" w:semiHidden="0" w:uiPriority="69" w:unhideWhenUsed="0"/>
-    <w:lsdException w:name="Dark List Accent 2" w:semiHidden="0" w:uiPriority="70" w:unhideWhenUsed="0"/>
-    <w:lsdException w:name="Colorful Shading Accent 2" w:semiHidden="0" w:uiPriority="71" w:unhideWhenUsed="0"/>
-    <w:lsdException w:name="Colorful List Accent 2" w:semiHidden="0" w:uiPriority="72" w:unhideWhenUsed="0"/>
-    <w:lsdException w:name="Colorful Grid Accent 2" w:semiHidden="0" w:uiPriority="73" w:unhideWhenUsed="0"/>
-    <w:lsdException w:name="Light Shading Accent 3" w:semiHidden="0" w:uiPriority="60" w:unhideWhenUsed="0"/>
-    <w:lsdException w:name="Light List Accent 3" w:semiHidden="0" w:uiPriority="61" w:unhideWhenUsed="0"/>
-    <w:lsdException w:name="Light Grid Accent 3" w:semiHidden="0" w:uiPriority="62" w:unhideWhenUsed="0"/>
-    <w:lsdException w:name="Medium Shading 1 Accent 3" w:semiHidden="0" w:uiPriority="63" w:unhideWhenUsed="0"/>
-    <w:lsdException w:name="Medium Shading 2 Accent 3" w:semiHidden="0" w:uiPriority="64" w:unhideWhenUsed="0"/>
-    <w:lsdException w:name="Medium List 1 Accent 3" w:semiHidden="0" w:uiPriority="65" w:unhideWhenUsed="0"/>
-    <w:lsdException w:name="Medium List 2 Accent 3" w:semiHidden="0" w:uiPriority="66" w:unhideWhenUsed="0"/>
-    <w:lsdException w:name="Medium Grid 1 Accent 3" w:semiHidden="0" w:uiPriority="67" w:unhideWhenUsed="0"/>
-    <w:lsdException w:name="Medium Grid 2 Accent 3" w:semiHidden="0" w:uiPriority="68" w:unhideWhenUsed="0"/>
-    <w:lsdException w:name="Medium Grid 3 Accent 3" w:semiHidden="0" w:uiPriority="69" w:unhideWhenUsed="0"/>
-    <w:lsdException w:name="Dark List Accent 3" w:semiHidden="0" w:uiPriority="70" w:unhideWhenUsed="0"/>
-    <w:lsdException w:name="Colorful Shading Accent 3" w:semiHidden="0" w:uiPriority="71" w:unhideWhenUsed="0"/>
-    <w:lsdException w:name="Colorful List Accent 3" w:semiHidden="0" w:uiPriority="72" w:unhideWhenUsed="0"/>
-    <w:lsdException w:name="Colorful Grid Accent 3" w:semiHidden="0" w:uiPriority="73" w:unhideWhenUsed="0"/>
-    <w:lsdException w:name="Light Shading Accent 4" w:semiHidden="0" w:uiPriority="60" w:unhideWhenUsed="0"/>
-    <w:lsdException w:name="Light List Accent 4" w:semiHidden="0" w:uiPriority="61" w:unhideWhenUsed="0"/>
-    <w:lsdException w:name="Light Grid Accent 4" w:semiHidden="0" w:uiPriority="62" w:unhideWhenUsed="0"/>
-    <w:lsdException w:name="Medium Shading 1 Accent 4" w:semiHidden="0" w:uiPriority="63" w:unhideWhenUsed="0"/>
-    <w:lsdException w:name="Medium Shading 2 Accent 4" w:semiHidden="0" w:uiPriority="64" w:unhideWhenUsed="0"/>
-    <w:lsdException w:name="Medium List 1 Accent 4" w:semiHidden="0" w:uiPriority="65" w:unhideWhenUsed="0"/>
-    <w:lsdException w:name="Medium List 2 Accent 4" w:semiHidden="0" w:uiPriority="66" w:unhideWhenUsed="0"/>
-    <w:lsdException w:name="Medium Grid 1 Accent 4" w:semiHidden="0" w:uiPriority="67" w:unhideWhenUsed="0"/>
-    <w:lsdException w:name="Medium Grid 2 Accent 4" w:semiHidden="0" w:uiPriority="68" w:unhideWhenUsed="0"/>
-    <w:lsdException w:name="Medium Grid 3 Accent 4" w:semiHidden="0" w:uiPriority="69" w:unhideWhenUsed="0"/>
-    <w:lsdException w:name="Dark List Accent 4" w:semiHidden="0" w:uiPriority="70" w:unhideWhenUsed="0"/>
-    <w:lsdException w:name="Colorful Shading Accent 4" w:semiHidden="0" w:uiPriority="71" w:unhideWhenUsed="0"/>
-    <w:lsdException w:name="Colorful List Accent 4" w:semiHidden="0" w:uiPriority="72" w:unhideWhenUsed="0"/>
-    <w:lsdException w:name="Colorful Grid Accent 4" w:semiHidden="0" w:uiPriority="73" w:unhideWhenUsed="0"/>
-    <w:lsdException w:name="Light Shading Accent 5" w:semiHidden="0" w:uiPriority="60" w:unhideWhenUsed="0"/>
-    <w:lsdException w:name="Light List Accent 5" w:semiHidden="0" w:uiPriority="61" w:unhideWhenUsed="0"/>
-    <w:lsdException w:name="Light Grid Accent 5" w:semiHidden="0" w:uiPriority="62" w:unhideWhenUsed="0"/>
-    <w:lsdException w:name="Medium Shading 1 Accent 5" w:semiHidden="0" w:uiPriority="63" w:unhideWhenUsed="0"/>
-    <w:lsdException w:name="Medium Shading 2 Accent 5" w:semiHidden="0" w:uiPriority="64" w:unhideWhenUsed="0"/>
-    <w:lsdException w:name="Medium List 1 Accent 5" w:semiHidden="0" w:uiPriority="65" w:unhideWhenUsed="0"/>
-    <w:lsdException w:name="Medium List 2 Accent 5" w:semiHidden="0" w:uiPriority="66" w:unhideWhenUsed="0"/>
-    <w:lsdException w:name="Medium Grid 1 Accent 5" w:semiHidden="0" w:uiPriority="67" w:unhideWhenUsed="0"/>
-    <w:lsdException w:name="Medium Grid 2 Accent 5" w:semiHidden="0" w:uiPriority="68" w:unhideWhenUsed="0"/>
-    <w:lsdException w:name="Medium Grid 3 Accent 5" w:semiHidden="0" w:uiPriority="69" w:unhideWhenUsed="0"/>
-    <w:lsdException w:name="Dark List Accent 5" w:semiHidden="0" w:uiPriority="70" w:unhideWhenUsed="0"/>
-    <w:lsdException w:name="Colorful Shading Accent 5" w:semiHidden="0" w:uiPriority="71" w:unhideWhenUsed="0"/>
-    <w:lsdException w:name="Colorful List Accent 5" w:semiHidden="0" w:uiPriority="72" w:unhideWhenUsed="0"/>
-    <w:lsdException w:name="Colorful Grid Accent 5" w:semiHidden="0" w:uiPriority="73" w:unhideWhenUsed="0"/>
-    <w:lsdException w:name="Light Shading Accent 6" w:semiHidden="0" w:uiPriority="60" w:unhideWhenUsed="0"/>
-    <w:lsdException w:name="Light List Accent 6" w:semiHidden="0" w:uiPriority="61" w:unhideWhenUsed="0"/>
-    <w:lsdException w:name="Light Grid Accent 6" w:semiHidden="0" w:uiPriority="62" w:unhideWhenUsed="0"/>
-    <w:lsdException w:name="Medium Shading 1 Accent 6" w:semiHidden="0" w:uiPriority="63" w:unhideWhenUsed="0"/>
-    <w:lsdException w:name="Medium Shading 2 Accent 6" w:semiHidden="0" w:uiPriority="64" w:unhideWhenUsed="0"/>
-    <w:lsdException w:name="Medium List 1 Accent 6" w:semiHidden="0" w:uiPriority="65" w:unhideWhenUsed="0"/>
-    <w:lsdException w:name="Medium List 2 Accent 6" w:semiHidden="0" w:uiPriority="66" w:unhideWhenUsed="0"/>
-    <w:lsdException w:name="Medium Grid 1 Accent 6" w:semiHidden="0" w:uiPriority="67" w:unhideWhenUsed="0"/>
-    <w:lsdException w:name="Medium Grid 2 Accent 6" w:semiHidden="0" w:uiPriority="68" w:unhideWhenUsed="0"/>
-    <w:lsdException w:name="Medium Grid 3 Accent 6" w:semiHidden="0" w:uiPriority="69" w:unhideWhenUsed="0"/>
-    <w:lsdException w:name="Dark List Accent 6" w:semiHidden="0" w:uiPriority="70" w:unhideWhenUsed="0"/>
-    <w:lsdException w:name="Colorful Shading Accent 6" w:semiHidden="0" w:uiPriority="71" w:unhideWhenUsed="0"/>
-    <w:lsdException w:name="Colorful List Accent 6" w:semiHidden="0" w:uiPriority="72" w:unhideWhenUsed="0"/>
-    <w:lsdException w:name="Colorful Grid Accent 6" w:semiHidden="0" w:uiPriority="73" w:unhideWhenUsed="0"/>
-    <w:lsdException w:name="Subtle Emphasis" w:semiHidden="0" w:uiPriority="19" w:unhideWhenUsed="0" w:qFormat="1"/>
-    <w:lsdException w:name="Intense Emphasis" w:semiHidden="0" w:uiPriority="21" w:unhideWhenUsed="0" w:qFormat="1"/>
-    <w:lsdException w:name="Subtle Reference" w:semiHidden="0" w:uiPriority="31" w:unhideWhenUsed="0" w:qFormat="1"/>
-    <w:lsdException w:name="Intense Reference" w:semiHidden="0" w:uiPriority="32" w:unhideWhenUsed="0" w:qFormat="1"/>
-    <w:lsdException w:name="Book Title" w:semiHidden="0" w:uiPriority="33" w:unhideWhenUsed="0" w:qFormat="1"/>
-    <w:lsdException w:name="Bibliography" w:uiPriority="37"/>
-    <w:lsdException w:name="TOC Heading" w:uiPriority="39" w:qFormat="1"/>
-  </w:latentStyles>
-  <w:style w:type="paragraph" w:default="1" w:styleId="Normal">
-    <w:name w:val="Normal"/>
-    <w:qFormat/>
-    <w:rsid w:val="005D1F00"/>
-    <w:pPr>
-      <w:spacing w:after="0"/>
-    </w:pPr>
-    <w:rPr>
-      <w:rFonts w:ascii="Abadi MT Condensed Light" w:eastAsia="ＭＳ 明朝" w:hAnsi="Abadi MT Condensed Light" w:cs="Times New Roman"/>
+      <w:rFonts w:ascii="Abadi MT Condensed Light" w:eastAsia="MS Mincho" w:hAnsi="Abadi MT Condensed Light" w:cs="Times New Roman"/>
       <w:lang w:eastAsia="en-US"/>
     </w:rPr>
   </w:style>
@@ -3449,12 +2859,9 @@
 </file>
 
 <file path=customXml/item1.xml><?xml version="1.0" encoding="utf-8"?>
-<?mso-contentType ?>
-<FormTemplates xmlns="http://schemas.microsoft.com/sharepoint/v3/contenttype/forms">
-  <Display>DocumentLibraryForm</Display>
-  <Edit>DocumentLibraryForm</Edit>
-  <New>DocumentLibraryForm</New>
-</FormTemplates>
+<p:properties xmlns:p="http://schemas.microsoft.com/office/2006/metadata/properties" xmlns:xsi="http://www.w3.org/2001/XMLSchema-instance" xmlns:pc="http://schemas.microsoft.com/office/infopath/2007/PartnerControls">
+  <documentManagement/>
+</p:properties>
 </file>
 
 <file path=customXml/item2.xml><?xml version="1.0" encoding="utf-8"?>
@@ -3612,19 +3019,45 @@
 </file>
 
 <file path=customXml/item3.xml><?xml version="1.0" encoding="utf-8"?>
-<p:properties xmlns:p="http://schemas.microsoft.com/office/2006/metadata/properties" xmlns:xsi="http://www.w3.org/2001/XMLSchema-instance" xmlns:pc="http://schemas.microsoft.com/office/infopath/2007/PartnerControls">
-  <documentManagement/>
-</p:properties>
+<?mso-contentType ?>
+<FormTemplates xmlns="http://schemas.microsoft.com/sharepoint/v3/contenttype/forms">
+  <Display>DocumentLibraryForm</Display>
+  <Edit>DocumentLibraryForm</Edit>
+  <New>DocumentLibraryForm</New>
+</FormTemplates>
 </file>
 
 <file path=customXml/itemProps1.xml><?xml version="1.0" encoding="utf-8"?>
-<ds:datastoreItem xmlns:ds="http://schemas.openxmlformats.org/officeDocument/2006/customXml" ds:itemID="{270604D9-843A-4ACB-AD12-3DB3404EFA28}"/>
+<ds:datastoreItem xmlns:ds="http://schemas.openxmlformats.org/officeDocument/2006/customXml" ds:itemID="{C42D13D3-8215-4A7C-84B7-DE28674348B8}">
+  <ds:schemaRefs>
+    <ds:schemaRef ds:uri="http://schemas.microsoft.com/office/2006/metadata/properties"/>
+    <ds:schemaRef ds:uri="http://schemas.microsoft.com/office/infopath/2007/PartnerControls"/>
+  </ds:schemaRefs>
+</ds:datastoreItem>
 </file>
 
 <file path=customXml/itemProps2.xml><?xml version="1.0" encoding="utf-8"?>
-<ds:datastoreItem xmlns:ds="http://schemas.openxmlformats.org/officeDocument/2006/customXml" ds:itemID="{907E5D4D-EC2B-47B3-8EC8-2296DE2784A2}"/>
+<ds:datastoreItem xmlns:ds="http://schemas.openxmlformats.org/officeDocument/2006/customXml" ds:itemID="{907E5D4D-EC2B-47B3-8EC8-2296DE2784A2}">
+  <ds:schemaRefs>
+    <ds:schemaRef ds:uri="http://schemas.microsoft.com/office/2006/metadata/contentType"/>
+    <ds:schemaRef ds:uri="http://schemas.microsoft.com/office/2006/metadata/properties/metaAttributes"/>
+    <ds:schemaRef ds:uri="http://www.w3.org/2001/XMLSchema"/>
+    <ds:schemaRef ds:uri="http://schemas.microsoft.com/office/2006/metadata/properties"/>
+    <ds:schemaRef ds:uri="5edd459b-714d-42ed-b78f-512da7d1c14e"/>
+    <ds:schemaRef ds:uri="http://schemas.microsoft.com/office/2006/documentManagement/types"/>
+    <ds:schemaRef ds:uri="http://schemas.microsoft.com/office/infopath/2007/PartnerControls"/>
+    <ds:schemaRef ds:uri="http://schemas.openxmlformats.org/package/2006/metadata/core-properties"/>
+    <ds:schemaRef ds:uri="http://purl.org/dc/elements/1.1/"/>
+    <ds:schemaRef ds:uri="http://purl.org/dc/terms/"/>
+    <ds:schemaRef ds:uri="http://schemas.microsoft.com/internal/obd"/>
+  </ds:schemaRefs>
+</ds:datastoreItem>
 </file>
 
 <file path=customXml/itemProps3.xml><?xml version="1.0" encoding="utf-8"?>
-<ds:datastoreItem xmlns:ds="http://schemas.openxmlformats.org/officeDocument/2006/customXml" ds:itemID="{C42D13D3-8215-4A7C-84B7-DE28674348B8}"/>
+<ds:datastoreItem xmlns:ds="http://schemas.openxmlformats.org/officeDocument/2006/customXml" ds:itemID="{270604D9-843A-4ACB-AD12-3DB3404EFA28}">
+  <ds:schemaRefs>
+    <ds:schemaRef ds:uri="http://schemas.microsoft.com/sharepoint/v3/contenttype/forms"/>
+  </ds:schemaRefs>
+</ds:datastoreItem>
 </file>
</xml_diff>